<commit_message>
Updated highly relevant USV papers -> General info
</commit_message>
<xml_diff>
--- a/Thesis/Lit notes/2021_WQ_AI_NOTES.docx
+++ b/Thesis/Lit notes/2021_WQ_AI_NOTES.docx
@@ -331,7 +331,115 @@
           <w:sz w:val="24"/>
           <w:szCs w:val="24"/>
         </w:rPr>
-        <w:t xml:space="preserve">Silveira Kupssinskü, L., Thomassim  Guimarães, T., Menezes de Souza, E., C Zanotta, D., Roberto Veronez, M.,  Gonzaga, L., &amp; Mauad, F. F. (2020). A method for chlorophyll-a and suspended solids prediction through remote sensing and machine learning.  </w:t>
+        <w:t xml:space="preserve">Silveira </w:t>
+      </w:r>
+      <w:proofErr w:type="spellStart"/>
+      <w:r>
+        <w:rPr>
+          <w:rFonts w:ascii="Times New Roman" w:eastAsia="Times New Roman" w:hAnsi="Times New Roman" w:cs="Times New Roman"/>
+          <w:sz w:val="24"/>
+          <w:szCs w:val="24"/>
+        </w:rPr>
+        <w:t>Kupssinskü</w:t>
+      </w:r>
+      <w:proofErr w:type="spellEnd"/>
+      <w:r>
+        <w:rPr>
+          <w:rFonts w:ascii="Times New Roman" w:eastAsia="Times New Roman" w:hAnsi="Times New Roman" w:cs="Times New Roman"/>
+          <w:sz w:val="24"/>
+          <w:szCs w:val="24"/>
+        </w:rPr>
+        <w:t xml:space="preserve">, L., </w:t>
+      </w:r>
+      <w:proofErr w:type="spellStart"/>
+      <w:r>
+        <w:rPr>
+          <w:rFonts w:ascii="Times New Roman" w:eastAsia="Times New Roman" w:hAnsi="Times New Roman" w:cs="Times New Roman"/>
+          <w:sz w:val="24"/>
+          <w:szCs w:val="24"/>
+        </w:rPr>
+        <w:t>Thomassim</w:t>
+      </w:r>
+      <w:proofErr w:type="spellEnd"/>
+      <w:r>
+        <w:rPr>
+          <w:rFonts w:ascii="Times New Roman" w:eastAsia="Times New Roman" w:hAnsi="Times New Roman" w:cs="Times New Roman"/>
+          <w:sz w:val="24"/>
+          <w:szCs w:val="24"/>
+        </w:rPr>
+        <w:t xml:space="preserve">  </w:t>
+      </w:r>
+      <w:proofErr w:type="spellStart"/>
+      <w:r>
+        <w:rPr>
+          <w:rFonts w:ascii="Times New Roman" w:eastAsia="Times New Roman" w:hAnsi="Times New Roman" w:cs="Times New Roman"/>
+          <w:sz w:val="24"/>
+          <w:szCs w:val="24"/>
+        </w:rPr>
+        <w:t>Guimarães</w:t>
+      </w:r>
+      <w:proofErr w:type="spellEnd"/>
+      <w:r>
+        <w:rPr>
+          <w:rFonts w:ascii="Times New Roman" w:eastAsia="Times New Roman" w:hAnsi="Times New Roman" w:cs="Times New Roman"/>
+          <w:sz w:val="24"/>
+          <w:szCs w:val="24"/>
+        </w:rPr>
+        <w:t xml:space="preserve">, T., Menezes de Souza, E., C </w:t>
+      </w:r>
+      <w:proofErr w:type="spellStart"/>
+      <w:r>
+        <w:rPr>
+          <w:rFonts w:ascii="Times New Roman" w:eastAsia="Times New Roman" w:hAnsi="Times New Roman" w:cs="Times New Roman"/>
+          <w:sz w:val="24"/>
+          <w:szCs w:val="24"/>
+        </w:rPr>
+        <w:t>Zanotta</w:t>
+      </w:r>
+      <w:proofErr w:type="spellEnd"/>
+      <w:r>
+        <w:rPr>
+          <w:rFonts w:ascii="Times New Roman" w:eastAsia="Times New Roman" w:hAnsi="Times New Roman" w:cs="Times New Roman"/>
+          <w:sz w:val="24"/>
+          <w:szCs w:val="24"/>
+        </w:rPr>
+        <w:t xml:space="preserve">, D., Roberto </w:t>
+      </w:r>
+      <w:proofErr w:type="spellStart"/>
+      <w:r>
+        <w:rPr>
+          <w:rFonts w:ascii="Times New Roman" w:eastAsia="Times New Roman" w:hAnsi="Times New Roman" w:cs="Times New Roman"/>
+          <w:sz w:val="24"/>
+          <w:szCs w:val="24"/>
+        </w:rPr>
+        <w:t>Veronez</w:t>
+      </w:r>
+      <w:proofErr w:type="spellEnd"/>
+      <w:r>
+        <w:rPr>
+          <w:rFonts w:ascii="Times New Roman" w:eastAsia="Times New Roman" w:hAnsi="Times New Roman" w:cs="Times New Roman"/>
+          <w:sz w:val="24"/>
+          <w:szCs w:val="24"/>
+        </w:rPr>
+        <w:t xml:space="preserve">, M.,  Gonzaga, L., &amp; </w:t>
+      </w:r>
+      <w:proofErr w:type="spellStart"/>
+      <w:r>
+        <w:rPr>
+          <w:rFonts w:ascii="Times New Roman" w:eastAsia="Times New Roman" w:hAnsi="Times New Roman" w:cs="Times New Roman"/>
+          <w:sz w:val="24"/>
+          <w:szCs w:val="24"/>
+        </w:rPr>
+        <w:t>Mauad</w:t>
+      </w:r>
+      <w:proofErr w:type="spellEnd"/>
+      <w:r>
+        <w:rPr>
+          <w:rFonts w:ascii="Times New Roman" w:eastAsia="Times New Roman" w:hAnsi="Times New Roman" w:cs="Times New Roman"/>
+          <w:sz w:val="24"/>
+          <w:szCs w:val="24"/>
+        </w:rPr>
+        <w:t xml:space="preserve">, F. F. (2020). A method for chlorophyll-a and suspended solids prediction through remote sensing and machine learning.  </w:t>
       </w:r>
       <w:r>
         <w:rPr>
@@ -385,25 +493,61 @@
           <w:sz w:val="24"/>
           <w:szCs w:val="24"/>
         </w:rPr>
-        <w:t>TSS and Chlorophyll-a mesured using Sentinel-2 Spectral images and UAVs and concentration predicted using supervised ML</w:t>
-      </w:r>
-    </w:p>
-    <w:p>
-      <w:pPr>
-        <w:spacing w:after="0" w:line="240" w:lineRule="auto"/>
-        <w:rPr>
-          <w:rFonts w:ascii="Times New Roman" w:eastAsia="Times New Roman" w:hAnsi="Times New Roman" w:cs="Times New Roman"/>
-          <w:sz w:val="24"/>
-          <w:szCs w:val="24"/>
-        </w:rPr>
-      </w:pPr>
-      <w:r>
-        <w:rPr>
-          <w:rFonts w:ascii="Times New Roman" w:eastAsia="Times New Roman" w:hAnsi="Times New Roman" w:cs="Times New Roman"/>
-          <w:sz w:val="24"/>
-          <w:szCs w:val="24"/>
-        </w:rPr>
-        <w:t xml:space="preserve">Monitoring TSS and Chl-a is essential for sustainability and better management of water resources. </w:t>
+        <w:t xml:space="preserve">TSS and Chlorophyll-a </w:t>
+      </w:r>
+      <w:proofErr w:type="spellStart"/>
+      <w:r>
+        <w:rPr>
+          <w:rFonts w:ascii="Times New Roman" w:eastAsia="Times New Roman" w:hAnsi="Times New Roman" w:cs="Times New Roman"/>
+          <w:sz w:val="24"/>
+          <w:szCs w:val="24"/>
+        </w:rPr>
+        <w:t>mesured</w:t>
+      </w:r>
+      <w:proofErr w:type="spellEnd"/>
+      <w:r>
+        <w:rPr>
+          <w:rFonts w:ascii="Times New Roman" w:eastAsia="Times New Roman" w:hAnsi="Times New Roman" w:cs="Times New Roman"/>
+          <w:sz w:val="24"/>
+          <w:szCs w:val="24"/>
+        </w:rPr>
+        <w:t xml:space="preserve"> using Sentinel-2 Spectral images and UAVs and concentration predicted using supervised ML</w:t>
+      </w:r>
+    </w:p>
+    <w:p>
+      <w:pPr>
+        <w:spacing w:after="0" w:line="240" w:lineRule="auto"/>
+        <w:rPr>
+          <w:rFonts w:ascii="Times New Roman" w:eastAsia="Times New Roman" w:hAnsi="Times New Roman" w:cs="Times New Roman"/>
+          <w:sz w:val="24"/>
+          <w:szCs w:val="24"/>
+        </w:rPr>
+      </w:pPr>
+      <w:r>
+        <w:rPr>
+          <w:rFonts w:ascii="Times New Roman" w:eastAsia="Times New Roman" w:hAnsi="Times New Roman" w:cs="Times New Roman"/>
+          <w:sz w:val="24"/>
+          <w:szCs w:val="24"/>
+        </w:rPr>
+        <w:t xml:space="preserve">Monitoring TSS and </w:t>
+      </w:r>
+      <w:proofErr w:type="spellStart"/>
+      <w:r>
+        <w:rPr>
+          <w:rFonts w:ascii="Times New Roman" w:eastAsia="Times New Roman" w:hAnsi="Times New Roman" w:cs="Times New Roman"/>
+          <w:sz w:val="24"/>
+          <w:szCs w:val="24"/>
+        </w:rPr>
+        <w:t>Chl</w:t>
+      </w:r>
+      <w:proofErr w:type="spellEnd"/>
+      <w:r>
+        <w:rPr>
+          <w:rFonts w:ascii="Times New Roman" w:eastAsia="Times New Roman" w:hAnsi="Times New Roman" w:cs="Times New Roman"/>
+          <w:sz w:val="24"/>
+          <w:szCs w:val="24"/>
+        </w:rPr>
+        <w:t xml:space="preserve">-a is essential for sustainability and better management of water resources. </w:t>
       </w:r>
     </w:p>
     <w:p>
@@ -475,25 +619,83 @@
           <w:sz w:val="24"/>
           <w:szCs w:val="24"/>
         </w:rPr>
-        <w:t>A New Predictive Model for Evaluating Chlorophyll-a Concentration in Tanes Reservoir by Using a Gaussian Process Regression 2020 (1) (highly relevant)</w:t>
-      </w:r>
-    </w:p>
-    <w:p>
-      <w:pPr>
-        <w:spacing w:after="0" w:line="240" w:lineRule="auto"/>
-        <w:rPr>
-          <w:rFonts w:ascii="Times New Roman" w:eastAsia="Times New Roman" w:hAnsi="Times New Roman" w:cs="Times New Roman"/>
-          <w:sz w:val="24"/>
-          <w:szCs w:val="24"/>
-        </w:rPr>
-      </w:pPr>
-      <w:r>
-        <w:rPr>
-          <w:rFonts w:ascii="Times New Roman" w:eastAsia="Times New Roman" w:hAnsi="Times New Roman" w:cs="Times New Roman"/>
-          <w:sz w:val="24"/>
-          <w:szCs w:val="24"/>
-        </w:rPr>
-        <w:t xml:space="preserve">García-Nieto, P. J., García-Gonzalo, E., Fernández, J. R. A., &amp; Muñiz, C. D. (2020). A New Predictive Model for Evaluating Chlorophyll-a Concentration in Tanes Reservoir by Using a Gaussian Process Regression. </w:t>
+        <w:t xml:space="preserve">A New Predictive Model for Evaluating Chlorophyll-a Concentration in </w:t>
+      </w:r>
+      <w:proofErr w:type="spellStart"/>
+      <w:r>
+        <w:rPr>
+          <w:rFonts w:ascii="Times New Roman" w:eastAsia="Times New Roman" w:hAnsi="Times New Roman" w:cs="Times New Roman"/>
+          <w:b/>
+          <w:bCs/>
+          <w:sz w:val="24"/>
+          <w:szCs w:val="24"/>
+        </w:rPr>
+        <w:t>Tanes</w:t>
+      </w:r>
+      <w:proofErr w:type="spellEnd"/>
+      <w:r>
+        <w:rPr>
+          <w:rFonts w:ascii="Times New Roman" w:eastAsia="Times New Roman" w:hAnsi="Times New Roman" w:cs="Times New Roman"/>
+          <w:b/>
+          <w:bCs/>
+          <w:sz w:val="24"/>
+          <w:szCs w:val="24"/>
+        </w:rPr>
+        <w:t xml:space="preserve"> Reservoir by Using a Gaussian Process Regression 2020 (1) (highly relevant)</w:t>
+      </w:r>
+    </w:p>
+    <w:p>
+      <w:pPr>
+        <w:spacing w:after="0" w:line="240" w:lineRule="auto"/>
+        <w:rPr>
+          <w:rFonts w:ascii="Times New Roman" w:eastAsia="Times New Roman" w:hAnsi="Times New Roman" w:cs="Times New Roman"/>
+          <w:sz w:val="24"/>
+          <w:szCs w:val="24"/>
+        </w:rPr>
+      </w:pPr>
+      <w:r>
+        <w:rPr>
+          <w:rFonts w:ascii="Times New Roman" w:eastAsia="Times New Roman" w:hAnsi="Times New Roman" w:cs="Times New Roman"/>
+          <w:sz w:val="24"/>
+          <w:szCs w:val="24"/>
+        </w:rPr>
+        <w:t xml:space="preserve">García-Nieto, P. J., García-Gonzalo, E., Fernández, J. R. A., &amp; </w:t>
+      </w:r>
+      <w:proofErr w:type="spellStart"/>
+      <w:r>
+        <w:rPr>
+          <w:rFonts w:ascii="Times New Roman" w:eastAsia="Times New Roman" w:hAnsi="Times New Roman" w:cs="Times New Roman"/>
+          <w:sz w:val="24"/>
+          <w:szCs w:val="24"/>
+        </w:rPr>
+        <w:t>Muñiz</w:t>
+      </w:r>
+      <w:proofErr w:type="spellEnd"/>
+      <w:r>
+        <w:rPr>
+          <w:rFonts w:ascii="Times New Roman" w:eastAsia="Times New Roman" w:hAnsi="Times New Roman" w:cs="Times New Roman"/>
+          <w:sz w:val="24"/>
+          <w:szCs w:val="24"/>
+        </w:rPr>
+        <w:t xml:space="preserve">, C. D. (2020). A New Predictive Model for Evaluating Chlorophyll-a Concentration in </w:t>
+      </w:r>
+      <w:proofErr w:type="spellStart"/>
+      <w:r>
+        <w:rPr>
+          <w:rFonts w:ascii="Times New Roman" w:eastAsia="Times New Roman" w:hAnsi="Times New Roman" w:cs="Times New Roman"/>
+          <w:sz w:val="24"/>
+          <w:szCs w:val="24"/>
+        </w:rPr>
+        <w:t>Tanes</w:t>
+      </w:r>
+      <w:proofErr w:type="spellEnd"/>
+      <w:r>
+        <w:rPr>
+          <w:rFonts w:ascii="Times New Roman" w:eastAsia="Times New Roman" w:hAnsi="Times New Roman" w:cs="Times New Roman"/>
+          <w:sz w:val="24"/>
+          <w:szCs w:val="24"/>
+        </w:rPr>
+        <w:t xml:space="preserve"> Reservoir by Using a Gaussian Process Regression. </w:t>
       </w:r>
       <w:r>
         <w:rPr>
@@ -541,13 +743,23 @@
           <w:szCs w:val="24"/>
         </w:rPr>
       </w:pPr>
-      <w:r>
-        <w:rPr>
-          <w:rFonts w:ascii="Times New Roman" w:eastAsia="Times New Roman" w:hAnsi="Times New Roman" w:cs="Times New Roman"/>
-          <w:sz w:val="24"/>
-          <w:szCs w:val="24"/>
-        </w:rPr>
-        <w:t>Chl-a concentration predicted using Gaussian process regression (GPR) with LBFGSB optimizer for reservoir using 268 samples over 10 years. R^2 values 0.8597</w:t>
+      <w:proofErr w:type="spellStart"/>
+      <w:r>
+        <w:rPr>
+          <w:rFonts w:ascii="Times New Roman" w:eastAsia="Times New Roman" w:hAnsi="Times New Roman" w:cs="Times New Roman"/>
+          <w:sz w:val="24"/>
+          <w:szCs w:val="24"/>
+        </w:rPr>
+        <w:t>Chl</w:t>
+      </w:r>
+      <w:proofErr w:type="spellEnd"/>
+      <w:r>
+        <w:rPr>
+          <w:rFonts w:ascii="Times New Roman" w:eastAsia="Times New Roman" w:hAnsi="Times New Roman" w:cs="Times New Roman"/>
+          <w:sz w:val="24"/>
+          <w:szCs w:val="24"/>
+        </w:rPr>
+        <w:t>-a concentration predicted using Gaussian process regression (GPR) with LBFGSB optimizer for reservoir using 268 samples over 10 years. R^2 values 0.8597</w:t>
       </w:r>
     </w:p>
     <w:p>
@@ -638,13 +850,41 @@
           <w:szCs w:val="24"/>
         </w:rPr>
       </w:pPr>
-      <w:r>
-        <w:rPr>
-          <w:rFonts w:ascii="Times New Roman" w:eastAsia="Times New Roman" w:hAnsi="Times New Roman" w:cs="Times New Roman"/>
-          <w:sz w:val="24"/>
-          <w:szCs w:val="24"/>
-        </w:rPr>
-        <w:t>Chl-a concentration predicted using lakewater using RF and SVR. The paper also identified relevant inputs: feature selection lead to improved model accuracy. RF had better prediction accuracy than SVR. This approach is useful for lakes with small datasets.</w:t>
+      <w:proofErr w:type="spellStart"/>
+      <w:r>
+        <w:rPr>
+          <w:rFonts w:ascii="Times New Roman" w:eastAsia="Times New Roman" w:hAnsi="Times New Roman" w:cs="Times New Roman"/>
+          <w:sz w:val="24"/>
+          <w:szCs w:val="24"/>
+        </w:rPr>
+        <w:t>Chl</w:t>
+      </w:r>
+      <w:proofErr w:type="spellEnd"/>
+      <w:r>
+        <w:rPr>
+          <w:rFonts w:ascii="Times New Roman" w:eastAsia="Times New Roman" w:hAnsi="Times New Roman" w:cs="Times New Roman"/>
+          <w:sz w:val="24"/>
+          <w:szCs w:val="24"/>
+        </w:rPr>
+        <w:t xml:space="preserve">-a concentration predicted using </w:t>
+      </w:r>
+      <w:proofErr w:type="spellStart"/>
+      <w:r>
+        <w:rPr>
+          <w:rFonts w:ascii="Times New Roman" w:eastAsia="Times New Roman" w:hAnsi="Times New Roman" w:cs="Times New Roman"/>
+          <w:sz w:val="24"/>
+          <w:szCs w:val="24"/>
+        </w:rPr>
+        <w:t>lakewater</w:t>
+      </w:r>
+      <w:proofErr w:type="spellEnd"/>
+      <w:r>
+        <w:rPr>
+          <w:rFonts w:ascii="Times New Roman" w:eastAsia="Times New Roman" w:hAnsi="Times New Roman" w:cs="Times New Roman"/>
+          <w:sz w:val="24"/>
+          <w:szCs w:val="24"/>
+        </w:rPr>
+        <w:t xml:space="preserve"> using RF and SVR. The paper also identified relevant inputs: feature selection lead to improved model accuracy. RF had better prediction accuracy than SVR. This approach is useful for lakes with small datasets.</w:t>
       </w:r>
     </w:p>
     <w:p>
@@ -700,13 +940,41 @@
           <w:szCs w:val="24"/>
         </w:rPr>
       </w:pPr>
-      <w:r>
-        <w:rPr>
-          <w:rFonts w:ascii="Times New Roman" w:eastAsia="Times New Roman" w:hAnsi="Times New Roman" w:cs="Times New Roman"/>
-          <w:sz w:val="24"/>
-          <w:szCs w:val="24"/>
-        </w:rPr>
-        <w:t xml:space="preserve">Yajima, H., &amp; Derot, J. (2018). Application of the Random Forest model for chlorophyll-a forecasts in fresh and brackish water bodies in Japan, using multivariate long-term databases. </w:t>
+      <w:proofErr w:type="spellStart"/>
+      <w:r>
+        <w:rPr>
+          <w:rFonts w:ascii="Times New Roman" w:eastAsia="Times New Roman" w:hAnsi="Times New Roman" w:cs="Times New Roman"/>
+          <w:sz w:val="24"/>
+          <w:szCs w:val="24"/>
+        </w:rPr>
+        <w:t>Yajima</w:t>
+      </w:r>
+      <w:proofErr w:type="spellEnd"/>
+      <w:r>
+        <w:rPr>
+          <w:rFonts w:ascii="Times New Roman" w:eastAsia="Times New Roman" w:hAnsi="Times New Roman" w:cs="Times New Roman"/>
+          <w:sz w:val="24"/>
+          <w:szCs w:val="24"/>
+        </w:rPr>
+        <w:t xml:space="preserve">, H., &amp; </w:t>
+      </w:r>
+      <w:proofErr w:type="spellStart"/>
+      <w:r>
+        <w:rPr>
+          <w:rFonts w:ascii="Times New Roman" w:eastAsia="Times New Roman" w:hAnsi="Times New Roman" w:cs="Times New Roman"/>
+          <w:sz w:val="24"/>
+          <w:szCs w:val="24"/>
+        </w:rPr>
+        <w:t>Derot</w:t>
+      </w:r>
+      <w:proofErr w:type="spellEnd"/>
+      <w:r>
+        <w:rPr>
+          <w:rFonts w:ascii="Times New Roman" w:eastAsia="Times New Roman" w:hAnsi="Times New Roman" w:cs="Times New Roman"/>
+          <w:sz w:val="24"/>
+          <w:szCs w:val="24"/>
+        </w:rPr>
+        <w:t xml:space="preserve">, J. (2018). Application of the Random Forest model for chlorophyll-a forecasts in fresh and brackish water bodies in Japan, using multivariate long-term databases. </w:t>
       </w:r>
       <w:r>
         <w:rPr>
@@ -716,16 +984,9 @@
           <w:sz w:val="24"/>
           <w:szCs w:val="24"/>
         </w:rPr>
-        <w:t>Journal of Hydroinformatics</w:t>
-      </w:r>
-      <w:r>
-        <w:rPr>
-          <w:rFonts w:ascii="Times New Roman" w:eastAsia="Times New Roman" w:hAnsi="Times New Roman" w:cs="Times New Roman"/>
-          <w:sz w:val="24"/>
-          <w:szCs w:val="24"/>
-        </w:rPr>
-        <w:t xml:space="preserve">, </w:t>
-      </w:r>
+        <w:t xml:space="preserve">Journal of </w:t>
+      </w:r>
+      <w:proofErr w:type="spellStart"/>
       <w:r>
         <w:rPr>
           <w:rFonts w:ascii="Times New Roman" w:eastAsia="Times New Roman" w:hAnsi="Times New Roman" w:cs="Times New Roman"/>
@@ -734,6 +995,25 @@
           <w:sz w:val="24"/>
           <w:szCs w:val="24"/>
         </w:rPr>
+        <w:t>Hydroinformatics</w:t>
+      </w:r>
+      <w:proofErr w:type="spellEnd"/>
+      <w:r>
+        <w:rPr>
+          <w:rFonts w:ascii="Times New Roman" w:eastAsia="Times New Roman" w:hAnsi="Times New Roman" w:cs="Times New Roman"/>
+          <w:sz w:val="24"/>
+          <w:szCs w:val="24"/>
+        </w:rPr>
+        <w:t xml:space="preserve">, </w:t>
+      </w:r>
+      <w:r>
+        <w:rPr>
+          <w:rFonts w:ascii="Times New Roman" w:eastAsia="Times New Roman" w:hAnsi="Times New Roman" w:cs="Times New Roman"/>
+          <w:i/>
+          <w:iCs/>
+          <w:sz w:val="24"/>
+          <w:szCs w:val="24"/>
+        </w:rPr>
         <w:t>20</w:t>
       </w:r>
       <w:r>
@@ -770,7 +1050,43 @@
           <w:sz w:val="24"/>
           <w:szCs w:val="24"/>
         </w:rPr>
-        <w:t>Used RF to predict the chl-a concentration in fresh water and saltwater lakes. Limited dataset had significant impact on the prediction performance. Most important prdictors didn't necessarily have a strong statistical correlation with the target parameter (BOD, COD, pH, TN/TP were identified as most influential)</w:t>
+        <w:t xml:space="preserve">Used RF to predict the </w:t>
+      </w:r>
+      <w:proofErr w:type="spellStart"/>
+      <w:r>
+        <w:rPr>
+          <w:rFonts w:ascii="Times New Roman" w:eastAsia="Times New Roman" w:hAnsi="Times New Roman" w:cs="Times New Roman"/>
+          <w:sz w:val="24"/>
+          <w:szCs w:val="24"/>
+        </w:rPr>
+        <w:t>chl</w:t>
+      </w:r>
+      <w:proofErr w:type="spellEnd"/>
+      <w:r>
+        <w:rPr>
+          <w:rFonts w:ascii="Times New Roman" w:eastAsia="Times New Roman" w:hAnsi="Times New Roman" w:cs="Times New Roman"/>
+          <w:sz w:val="24"/>
+          <w:szCs w:val="24"/>
+        </w:rPr>
+        <w:t xml:space="preserve">-a concentration in fresh water and saltwater lakes. Limited dataset had significant impact on the prediction performance. Most important </w:t>
+      </w:r>
+      <w:proofErr w:type="spellStart"/>
+      <w:r>
+        <w:rPr>
+          <w:rFonts w:ascii="Times New Roman" w:eastAsia="Times New Roman" w:hAnsi="Times New Roman" w:cs="Times New Roman"/>
+          <w:sz w:val="24"/>
+          <w:szCs w:val="24"/>
+        </w:rPr>
+        <w:t>prdictors</w:t>
+      </w:r>
+      <w:proofErr w:type="spellEnd"/>
+      <w:r>
+        <w:rPr>
+          <w:rFonts w:ascii="Times New Roman" w:eastAsia="Times New Roman" w:hAnsi="Times New Roman" w:cs="Times New Roman"/>
+          <w:sz w:val="24"/>
+          <w:szCs w:val="24"/>
+        </w:rPr>
+        <w:t xml:space="preserve"> didn't necessarily have a strong statistical correlation with the target parameter (BOD, COD, pH, TN/TP were identified as most influential)</w:t>
       </w:r>
     </w:p>
     <w:p>
@@ -816,13 +1132,95 @@
           <w:szCs w:val="24"/>
         </w:rPr>
       </w:pPr>
-      <w:r>
-        <w:rPr>
-          <w:rFonts w:ascii="Times New Roman" w:eastAsia="Times New Roman" w:hAnsi="Times New Roman" w:cs="Times New Roman"/>
-          <w:sz w:val="24"/>
-          <w:szCs w:val="24"/>
-        </w:rPr>
-        <w:t xml:space="preserve">Lehikoinen, A., Olsson, J., Bergström, L., Bergström, U., Bryhn, A., Fredriksson, R., &amp; Uusitalo, L. (2019). Evaluating complex relationships between ecological indicators and environmental factors in the Baltic Sea: A machine learning approach. </w:t>
+      <w:proofErr w:type="spellStart"/>
+      <w:r>
+        <w:rPr>
+          <w:rFonts w:ascii="Times New Roman" w:eastAsia="Times New Roman" w:hAnsi="Times New Roman" w:cs="Times New Roman"/>
+          <w:sz w:val="24"/>
+          <w:szCs w:val="24"/>
+        </w:rPr>
+        <w:t>Lehikoinen</w:t>
+      </w:r>
+      <w:proofErr w:type="spellEnd"/>
+      <w:r>
+        <w:rPr>
+          <w:rFonts w:ascii="Times New Roman" w:eastAsia="Times New Roman" w:hAnsi="Times New Roman" w:cs="Times New Roman"/>
+          <w:sz w:val="24"/>
+          <w:szCs w:val="24"/>
+        </w:rPr>
+        <w:t xml:space="preserve">, A., Olsson, J., </w:t>
+      </w:r>
+      <w:proofErr w:type="spellStart"/>
+      <w:r>
+        <w:rPr>
+          <w:rFonts w:ascii="Times New Roman" w:eastAsia="Times New Roman" w:hAnsi="Times New Roman" w:cs="Times New Roman"/>
+          <w:sz w:val="24"/>
+          <w:szCs w:val="24"/>
+        </w:rPr>
+        <w:t>Bergström</w:t>
+      </w:r>
+      <w:proofErr w:type="spellEnd"/>
+      <w:r>
+        <w:rPr>
+          <w:rFonts w:ascii="Times New Roman" w:eastAsia="Times New Roman" w:hAnsi="Times New Roman" w:cs="Times New Roman"/>
+          <w:sz w:val="24"/>
+          <w:szCs w:val="24"/>
+        </w:rPr>
+        <w:t xml:space="preserve">, L., </w:t>
+      </w:r>
+      <w:proofErr w:type="spellStart"/>
+      <w:r>
+        <w:rPr>
+          <w:rFonts w:ascii="Times New Roman" w:eastAsia="Times New Roman" w:hAnsi="Times New Roman" w:cs="Times New Roman"/>
+          <w:sz w:val="24"/>
+          <w:szCs w:val="24"/>
+        </w:rPr>
+        <w:t>Bergström</w:t>
+      </w:r>
+      <w:proofErr w:type="spellEnd"/>
+      <w:r>
+        <w:rPr>
+          <w:rFonts w:ascii="Times New Roman" w:eastAsia="Times New Roman" w:hAnsi="Times New Roman" w:cs="Times New Roman"/>
+          <w:sz w:val="24"/>
+          <w:szCs w:val="24"/>
+        </w:rPr>
+        <w:t xml:space="preserve">, U., </w:t>
+      </w:r>
+      <w:proofErr w:type="spellStart"/>
+      <w:r>
+        <w:rPr>
+          <w:rFonts w:ascii="Times New Roman" w:eastAsia="Times New Roman" w:hAnsi="Times New Roman" w:cs="Times New Roman"/>
+          <w:sz w:val="24"/>
+          <w:szCs w:val="24"/>
+        </w:rPr>
+        <w:t>Bryhn</w:t>
+      </w:r>
+      <w:proofErr w:type="spellEnd"/>
+      <w:r>
+        <w:rPr>
+          <w:rFonts w:ascii="Times New Roman" w:eastAsia="Times New Roman" w:hAnsi="Times New Roman" w:cs="Times New Roman"/>
+          <w:sz w:val="24"/>
+          <w:szCs w:val="24"/>
+        </w:rPr>
+        <w:t xml:space="preserve">, A., Fredriksson, R., &amp; </w:t>
+      </w:r>
+      <w:proofErr w:type="spellStart"/>
+      <w:r>
+        <w:rPr>
+          <w:rFonts w:ascii="Times New Roman" w:eastAsia="Times New Roman" w:hAnsi="Times New Roman" w:cs="Times New Roman"/>
+          <w:sz w:val="24"/>
+          <w:szCs w:val="24"/>
+        </w:rPr>
+        <w:t>Uusitalo</w:t>
+      </w:r>
+      <w:proofErr w:type="spellEnd"/>
+      <w:r>
+        <w:rPr>
+          <w:rFonts w:ascii="Times New Roman" w:eastAsia="Times New Roman" w:hAnsi="Times New Roman" w:cs="Times New Roman"/>
+          <w:sz w:val="24"/>
+          <w:szCs w:val="24"/>
+        </w:rPr>
+        <w:t xml:space="preserve">, L. (2019). Evaluating complex relationships between ecological indicators and environmental factors in the Baltic Sea: A machine learning approach. </w:t>
       </w:r>
       <w:r>
         <w:rPr>
@@ -922,13 +1320,41 @@
           <w:szCs w:val="24"/>
         </w:rPr>
       </w:pPr>
-      <w:r>
-        <w:rPr>
-          <w:rFonts w:ascii="Times New Roman" w:eastAsia="Times New Roman" w:hAnsi="Times New Roman" w:cs="Times New Roman"/>
-          <w:sz w:val="24"/>
-          <w:szCs w:val="24"/>
-        </w:rPr>
-        <w:t xml:space="preserve">Yussof, F. N., Maan, N., &amp; Md Reba, M. N. (2021). LSTM Networks to Improve the Prediction of Harmful Algal Blooms in the West Coast of Sabah. </w:t>
+      <w:proofErr w:type="spellStart"/>
+      <w:r>
+        <w:rPr>
+          <w:rFonts w:ascii="Times New Roman" w:eastAsia="Times New Roman" w:hAnsi="Times New Roman" w:cs="Times New Roman"/>
+          <w:sz w:val="24"/>
+          <w:szCs w:val="24"/>
+        </w:rPr>
+        <w:t>Yussof</w:t>
+      </w:r>
+      <w:proofErr w:type="spellEnd"/>
+      <w:r>
+        <w:rPr>
+          <w:rFonts w:ascii="Times New Roman" w:eastAsia="Times New Roman" w:hAnsi="Times New Roman" w:cs="Times New Roman"/>
+          <w:sz w:val="24"/>
+          <w:szCs w:val="24"/>
+        </w:rPr>
+        <w:t xml:space="preserve">, F. N., </w:t>
+      </w:r>
+      <w:proofErr w:type="spellStart"/>
+      <w:r>
+        <w:rPr>
+          <w:rFonts w:ascii="Times New Roman" w:eastAsia="Times New Roman" w:hAnsi="Times New Roman" w:cs="Times New Roman"/>
+          <w:sz w:val="24"/>
+          <w:szCs w:val="24"/>
+        </w:rPr>
+        <w:t>Maan</w:t>
+      </w:r>
+      <w:proofErr w:type="spellEnd"/>
+      <w:r>
+        <w:rPr>
+          <w:rFonts w:ascii="Times New Roman" w:eastAsia="Times New Roman" w:hAnsi="Times New Roman" w:cs="Times New Roman"/>
+          <w:sz w:val="24"/>
+          <w:szCs w:val="24"/>
+        </w:rPr>
+        <w:t xml:space="preserve">, N., &amp; Md Reba, M. N. (2021). LSTM Networks to Improve the Prediction of Harmful Algal Blooms in the West Coast of Sabah. </w:t>
       </w:r>
       <w:r>
         <w:rPr>
@@ -982,7 +1408,25 @@
           <w:sz w:val="24"/>
           <w:szCs w:val="24"/>
         </w:rPr>
-        <w:t>LSTM and CNN were used to predict harmful algal bloom in Sabah, West Malaysia using Satellite data and chl-a concentration data (15 years from bathymetry data, spectral . Mostly satellite). LSTM outperformed CNN because it can learn long term dependencies but correlation coefficient is still low</w:t>
+        <w:t xml:space="preserve">LSTM and CNN were used to predict harmful algal bloom in Sabah, West Malaysia using Satellite data and </w:t>
+      </w:r>
+      <w:proofErr w:type="spellStart"/>
+      <w:r>
+        <w:rPr>
+          <w:rFonts w:ascii="Times New Roman" w:eastAsia="Times New Roman" w:hAnsi="Times New Roman" w:cs="Times New Roman"/>
+          <w:sz w:val="24"/>
+          <w:szCs w:val="24"/>
+        </w:rPr>
+        <w:t>chl</w:t>
+      </w:r>
+      <w:proofErr w:type="spellEnd"/>
+      <w:r>
+        <w:rPr>
+          <w:rFonts w:ascii="Times New Roman" w:eastAsia="Times New Roman" w:hAnsi="Times New Roman" w:cs="Times New Roman"/>
+          <w:sz w:val="24"/>
+          <w:szCs w:val="24"/>
+        </w:rPr>
+        <w:t>-a concentration data (15 years from bathymetry data, spectral . Mostly satellite). LSTM outperformed CNN because it can learn long term dependencies but correlation coefficient is still low</w:t>
       </w:r>
     </w:p>
     <w:p>
@@ -1034,7 +1478,25 @@
           <w:sz w:val="24"/>
           <w:szCs w:val="24"/>
         </w:rPr>
-        <w:t xml:space="preserve">Blix, K., &amp; Eltoft, T. (2018). Machine learning automatic model selection algorithm for oceanic chlorophyll-a content retrieval. </w:t>
+        <w:t xml:space="preserve">Blix, K., &amp; </w:t>
+      </w:r>
+      <w:proofErr w:type="spellStart"/>
+      <w:r>
+        <w:rPr>
+          <w:rFonts w:ascii="Times New Roman" w:eastAsia="Times New Roman" w:hAnsi="Times New Roman" w:cs="Times New Roman"/>
+          <w:sz w:val="24"/>
+          <w:szCs w:val="24"/>
+        </w:rPr>
+        <w:t>Eltoft</w:t>
+      </w:r>
+      <w:proofErr w:type="spellEnd"/>
+      <w:r>
+        <w:rPr>
+          <w:rFonts w:ascii="Times New Roman" w:eastAsia="Times New Roman" w:hAnsi="Times New Roman" w:cs="Times New Roman"/>
+          <w:sz w:val="24"/>
+          <w:szCs w:val="24"/>
+        </w:rPr>
+        <w:t xml:space="preserve">, T. (2018). Machine learning automatic model selection algorithm for oceanic chlorophyll-a content retrieval. </w:t>
       </w:r>
       <w:r>
         <w:rPr>
@@ -1088,7 +1550,43 @@
           <w:sz w:val="24"/>
           <w:szCs w:val="24"/>
         </w:rPr>
-        <w:t>Water quality retrieval using regression algorithms from multispectral data (Ocean colour monitoring). This paper proposes Automatic Model Selection Algorithm (AMSA) that selects best model based on the dataset. The AMSA used in this paper is used to estimate oceanic chl-a. ML algo evaluated are Gaussian Process Regression (GPR), Support Vector Regression (SVR) and Partial Least Square Regression (PLSR) models.</w:t>
+        <w:t xml:space="preserve">Water quality retrieval using regression algorithms from multispectral data (Ocean </w:t>
+      </w:r>
+      <w:proofErr w:type="spellStart"/>
+      <w:r>
+        <w:rPr>
+          <w:rFonts w:ascii="Times New Roman" w:eastAsia="Times New Roman" w:hAnsi="Times New Roman" w:cs="Times New Roman"/>
+          <w:sz w:val="24"/>
+          <w:szCs w:val="24"/>
+        </w:rPr>
+        <w:t>colour</w:t>
+      </w:r>
+      <w:proofErr w:type="spellEnd"/>
+      <w:r>
+        <w:rPr>
+          <w:rFonts w:ascii="Times New Roman" w:eastAsia="Times New Roman" w:hAnsi="Times New Roman" w:cs="Times New Roman"/>
+          <w:sz w:val="24"/>
+          <w:szCs w:val="24"/>
+        </w:rPr>
+        <w:t xml:space="preserve"> monitoring). This paper proposes Automatic Model Selection Algorithm (AMSA) that selects best model based on the dataset. The AMSA used in this paper is used to estimate oceanic </w:t>
+      </w:r>
+      <w:proofErr w:type="spellStart"/>
+      <w:r>
+        <w:rPr>
+          <w:rFonts w:ascii="Times New Roman" w:eastAsia="Times New Roman" w:hAnsi="Times New Roman" w:cs="Times New Roman"/>
+          <w:sz w:val="24"/>
+          <w:szCs w:val="24"/>
+        </w:rPr>
+        <w:t>chl</w:t>
+      </w:r>
+      <w:proofErr w:type="spellEnd"/>
+      <w:r>
+        <w:rPr>
+          <w:rFonts w:ascii="Times New Roman" w:eastAsia="Times New Roman" w:hAnsi="Times New Roman" w:cs="Times New Roman"/>
+          <w:sz w:val="24"/>
+          <w:szCs w:val="24"/>
+        </w:rPr>
+        <w:t>-a. ML algo evaluated are Gaussian Process Regression (GPR), Support Vector Regression (SVR) and Partial Least Square Regression (PLSR) models.</w:t>
       </w:r>
     </w:p>
     <w:p>
@@ -1168,7 +1666,61 @@
           <w:sz w:val="24"/>
           <w:szCs w:val="24"/>
         </w:rPr>
-        <w:t xml:space="preserve">Peterson, K. T., Sagan, V., Sidike, P., Hasenmueller, E. A., Sloan, J. J., &amp; Knouft, J. H. (2019). Machine learning-based ensemble prediction of water-quality variables using feature-level and decision-level fusion with proximal remote sensing. </w:t>
+        <w:t xml:space="preserve">Peterson, K. T., Sagan, V., </w:t>
+      </w:r>
+      <w:proofErr w:type="spellStart"/>
+      <w:r>
+        <w:rPr>
+          <w:rFonts w:ascii="Times New Roman" w:eastAsia="Times New Roman" w:hAnsi="Times New Roman" w:cs="Times New Roman"/>
+          <w:sz w:val="24"/>
+          <w:szCs w:val="24"/>
+        </w:rPr>
+        <w:t>Sidike</w:t>
+      </w:r>
+      <w:proofErr w:type="spellEnd"/>
+      <w:r>
+        <w:rPr>
+          <w:rFonts w:ascii="Times New Roman" w:eastAsia="Times New Roman" w:hAnsi="Times New Roman" w:cs="Times New Roman"/>
+          <w:sz w:val="24"/>
+          <w:szCs w:val="24"/>
+        </w:rPr>
+        <w:t xml:space="preserve">, P., </w:t>
+      </w:r>
+      <w:proofErr w:type="spellStart"/>
+      <w:r>
+        <w:rPr>
+          <w:rFonts w:ascii="Times New Roman" w:eastAsia="Times New Roman" w:hAnsi="Times New Roman" w:cs="Times New Roman"/>
+          <w:sz w:val="24"/>
+          <w:szCs w:val="24"/>
+        </w:rPr>
+        <w:t>Hasenmueller</w:t>
+      </w:r>
+      <w:proofErr w:type="spellEnd"/>
+      <w:r>
+        <w:rPr>
+          <w:rFonts w:ascii="Times New Roman" w:eastAsia="Times New Roman" w:hAnsi="Times New Roman" w:cs="Times New Roman"/>
+          <w:sz w:val="24"/>
+          <w:szCs w:val="24"/>
+        </w:rPr>
+        <w:t xml:space="preserve">, E. A., Sloan, J. J., &amp; </w:t>
+      </w:r>
+      <w:proofErr w:type="spellStart"/>
+      <w:r>
+        <w:rPr>
+          <w:rFonts w:ascii="Times New Roman" w:eastAsia="Times New Roman" w:hAnsi="Times New Roman" w:cs="Times New Roman"/>
+          <w:sz w:val="24"/>
+          <w:szCs w:val="24"/>
+        </w:rPr>
+        <w:t>Knouft</w:t>
+      </w:r>
+      <w:proofErr w:type="spellEnd"/>
+      <w:r>
+        <w:rPr>
+          <w:rFonts w:ascii="Times New Roman" w:eastAsia="Times New Roman" w:hAnsi="Times New Roman" w:cs="Times New Roman"/>
+          <w:sz w:val="24"/>
+          <w:szCs w:val="24"/>
+        </w:rPr>
+        <w:t xml:space="preserve">, J. H. (2019). Machine learning-based ensemble prediction of water-quality variables using feature-level and decision-level fusion with proximal remote sensing. </w:t>
       </w:r>
       <w:r>
         <w:rPr>
@@ -1222,7 +1774,43 @@
           <w:sz w:val="24"/>
           <w:szCs w:val="24"/>
         </w:rPr>
-        <w:t>Several key water quality parameters including chl-a were predicted using multiple linear regression, partial least-squares regression, Gaussian process regression, support vector machine regression, and extreme learning machine regression with Spectral Reflectance data. Canonical correlation analysis feature-level fusion was developed for spectral analysis of water quality variables. VArious ML models were combined for ensemble forecasting method  using decision level fusion approach and it proved to be the most effective</w:t>
+        <w:t xml:space="preserve">Several key water quality parameters including </w:t>
+      </w:r>
+      <w:proofErr w:type="spellStart"/>
+      <w:r>
+        <w:rPr>
+          <w:rFonts w:ascii="Times New Roman" w:eastAsia="Times New Roman" w:hAnsi="Times New Roman" w:cs="Times New Roman"/>
+          <w:sz w:val="24"/>
+          <w:szCs w:val="24"/>
+        </w:rPr>
+        <w:t>chl</w:t>
+      </w:r>
+      <w:proofErr w:type="spellEnd"/>
+      <w:r>
+        <w:rPr>
+          <w:rFonts w:ascii="Times New Roman" w:eastAsia="Times New Roman" w:hAnsi="Times New Roman" w:cs="Times New Roman"/>
+          <w:sz w:val="24"/>
+          <w:szCs w:val="24"/>
+        </w:rPr>
+        <w:t xml:space="preserve">-a were predicted using multiple linear regression, partial least-squares regression, Gaussian process regression, support vector machine regression, and extreme learning machine regression with Spectral Reflectance data. Canonical correlation analysis feature-level fusion was developed for spectral analysis of water quality variables. </w:t>
+      </w:r>
+      <w:proofErr w:type="spellStart"/>
+      <w:r>
+        <w:rPr>
+          <w:rFonts w:ascii="Times New Roman" w:eastAsia="Times New Roman" w:hAnsi="Times New Roman" w:cs="Times New Roman"/>
+          <w:sz w:val="24"/>
+          <w:szCs w:val="24"/>
+        </w:rPr>
+        <w:t>VArious</w:t>
+      </w:r>
+      <w:proofErr w:type="spellEnd"/>
+      <w:r>
+        <w:rPr>
+          <w:rFonts w:ascii="Times New Roman" w:eastAsia="Times New Roman" w:hAnsi="Times New Roman" w:cs="Times New Roman"/>
+          <w:sz w:val="24"/>
+          <w:szCs w:val="24"/>
+        </w:rPr>
+        <w:t xml:space="preserve"> ML models were combined for ensemble forecasting method  using decision level fusion approach and it proved to be the most effective</w:t>
       </w:r>
     </w:p>
     <w:p>
@@ -1320,7 +1908,25 @@
           <w:sz w:val="24"/>
           <w:szCs w:val="24"/>
         </w:rPr>
-        <w:t>3 LSTMs merged which uses data from diverse sources to predict (data over 7 days) or  forecast algal blooms. Parameters used to predict are TN, TP, TOC, Chl-a, TN, TP, TOC, Temperature, Solar radiation rainfall, flow rate</w:t>
+        <w:t xml:space="preserve">3 LSTMs merged which uses data from diverse sources to predict (data over 7 days) or  forecast algal blooms. Parameters used to predict are TN, TP, TOC, </w:t>
+      </w:r>
+      <w:proofErr w:type="spellStart"/>
+      <w:r>
+        <w:rPr>
+          <w:rFonts w:ascii="Times New Roman" w:eastAsia="Times New Roman" w:hAnsi="Times New Roman" w:cs="Times New Roman"/>
+          <w:sz w:val="24"/>
+          <w:szCs w:val="24"/>
+        </w:rPr>
+        <w:t>Chl</w:t>
+      </w:r>
+      <w:proofErr w:type="spellEnd"/>
+      <w:r>
+        <w:rPr>
+          <w:rFonts w:ascii="Times New Roman" w:eastAsia="Times New Roman" w:hAnsi="Times New Roman" w:cs="Times New Roman"/>
+          <w:sz w:val="24"/>
+          <w:szCs w:val="24"/>
+        </w:rPr>
+        <w:t>-a, TN, TP, TOC, Temperature, Solar radiation rainfall, flow rate</w:t>
       </w:r>
     </w:p>
     <w:p>
@@ -1403,13 +2009,41 @@
           <w:szCs w:val="24"/>
         </w:rPr>
       </w:pPr>
-      <w:r>
-        <w:rPr>
-          <w:rFonts w:ascii="Times New Roman" w:eastAsia="Times New Roman" w:hAnsi="Times New Roman" w:cs="Times New Roman"/>
-          <w:sz w:val="24"/>
-          <w:szCs w:val="24"/>
-        </w:rPr>
-        <w:t>Chl-a predicted (concentration of chl-a in 7 days) using water temperature, pH, electrical conductivity, dissolved oxygen, total organic carbons, total nitrogen, total phosphorus and chlorophyll-a while handling data skewness and imbalance using convolutional neural network. Log transformation and oversampling techniques help improve the performance of the predictive model.</w:t>
+      <w:proofErr w:type="spellStart"/>
+      <w:r>
+        <w:rPr>
+          <w:rFonts w:ascii="Times New Roman" w:eastAsia="Times New Roman" w:hAnsi="Times New Roman" w:cs="Times New Roman"/>
+          <w:sz w:val="24"/>
+          <w:szCs w:val="24"/>
+        </w:rPr>
+        <w:t>Chl</w:t>
+      </w:r>
+      <w:proofErr w:type="spellEnd"/>
+      <w:r>
+        <w:rPr>
+          <w:rFonts w:ascii="Times New Roman" w:eastAsia="Times New Roman" w:hAnsi="Times New Roman" w:cs="Times New Roman"/>
+          <w:sz w:val="24"/>
+          <w:szCs w:val="24"/>
+        </w:rPr>
+        <w:t xml:space="preserve">-a predicted (concentration of </w:t>
+      </w:r>
+      <w:proofErr w:type="spellStart"/>
+      <w:r>
+        <w:rPr>
+          <w:rFonts w:ascii="Times New Roman" w:eastAsia="Times New Roman" w:hAnsi="Times New Roman" w:cs="Times New Roman"/>
+          <w:sz w:val="24"/>
+          <w:szCs w:val="24"/>
+        </w:rPr>
+        <w:t>chl</w:t>
+      </w:r>
+      <w:proofErr w:type="spellEnd"/>
+      <w:r>
+        <w:rPr>
+          <w:rFonts w:ascii="Times New Roman" w:eastAsia="Times New Roman" w:hAnsi="Times New Roman" w:cs="Times New Roman"/>
+          <w:sz w:val="24"/>
+          <w:szCs w:val="24"/>
+        </w:rPr>
+        <w:t>-a in 7 days) using water temperature, pH, electrical conductivity, dissolved oxygen, total organic carbons, total nitrogen, total phosphorus and chlorophyll-a while handling data skewness and imbalance using convolutional neural network. Log transformation and oversampling techniques help improve the performance of the predictive model.</w:t>
       </w:r>
     </w:p>
     <w:p>
@@ -1519,31 +2153,59 @@
           <w:szCs w:val="24"/>
         </w:rPr>
       </w:pPr>
-      <w:r>
-        <w:rPr>
-          <w:rFonts w:ascii="Times New Roman" w:eastAsia="Times New Roman" w:hAnsi="Times New Roman" w:cs="Times New Roman"/>
-          <w:sz w:val="24"/>
-          <w:szCs w:val="24"/>
-        </w:rPr>
-        <w:t>Chl-a concentration in Lakes used for drinking water was predicted (1 month forward [future] prediction) using temperature (temp), dissolved oxygen (DO),</w:t>
-      </w:r>
-    </w:p>
-    <w:p>
-      <w:pPr>
-        <w:spacing w:after="0" w:line="240" w:lineRule="auto"/>
-        <w:rPr>
-          <w:rFonts w:ascii="Times New Roman" w:eastAsia="Times New Roman" w:hAnsi="Times New Roman" w:cs="Times New Roman"/>
-          <w:sz w:val="24"/>
-          <w:szCs w:val="24"/>
-        </w:rPr>
-      </w:pPr>
-      <w:r>
-        <w:rPr>
-          <w:rFonts w:ascii="Times New Roman" w:eastAsia="Times New Roman" w:hAnsi="Times New Roman" w:cs="Times New Roman"/>
-          <w:sz w:val="24"/>
-          <w:szCs w:val="24"/>
-        </w:rPr>
-        <w:t>pH, biological oxygen demand (BOD), chemical oxygen demand (COD), suspended solid (SS), ammoniacal nitrogen (NH3-N), nitrate (NO3-N), dissolved total nitrogen (DTN), total nitrogen (TN), phosphate phosphorus (PO3-P), dissolved total phosphorus (DTP), total phosphorus (TP), electrical conductivity(EC), and Chl-a.</w:t>
+      <w:proofErr w:type="spellStart"/>
+      <w:r>
+        <w:rPr>
+          <w:rFonts w:ascii="Times New Roman" w:eastAsia="Times New Roman" w:hAnsi="Times New Roman" w:cs="Times New Roman"/>
+          <w:sz w:val="24"/>
+          <w:szCs w:val="24"/>
+        </w:rPr>
+        <w:t>Chl</w:t>
+      </w:r>
+      <w:proofErr w:type="spellEnd"/>
+      <w:r>
+        <w:rPr>
+          <w:rFonts w:ascii="Times New Roman" w:eastAsia="Times New Roman" w:hAnsi="Times New Roman" w:cs="Times New Roman"/>
+          <w:sz w:val="24"/>
+          <w:szCs w:val="24"/>
+        </w:rPr>
+        <w:t>-a concentration in Lakes used for drinking water was predicted (1 month forward [future] prediction) using temperature (temp), dissolved oxygen (DO),</w:t>
+      </w:r>
+    </w:p>
+    <w:p>
+      <w:pPr>
+        <w:spacing w:after="0" w:line="240" w:lineRule="auto"/>
+        <w:rPr>
+          <w:rFonts w:ascii="Times New Roman" w:eastAsia="Times New Roman" w:hAnsi="Times New Roman" w:cs="Times New Roman"/>
+          <w:sz w:val="24"/>
+          <w:szCs w:val="24"/>
+        </w:rPr>
+      </w:pPr>
+      <w:r>
+        <w:rPr>
+          <w:rFonts w:ascii="Times New Roman" w:eastAsia="Times New Roman" w:hAnsi="Times New Roman" w:cs="Times New Roman"/>
+          <w:sz w:val="24"/>
+          <w:szCs w:val="24"/>
+        </w:rPr>
+        <w:t xml:space="preserve">pH, biological oxygen demand (BOD), chemical oxygen demand (COD), suspended solid (SS), ammoniacal nitrogen (NH3-N), nitrate (NO3-N), dissolved total nitrogen (DTN), total nitrogen (TN), phosphate phosphorus (PO3-P), dissolved total phosphorus (DTP), total phosphorus (TP), electrical conductivity(EC), and </w:t>
+      </w:r>
+      <w:proofErr w:type="spellStart"/>
+      <w:r>
+        <w:rPr>
+          <w:rFonts w:ascii="Times New Roman" w:eastAsia="Times New Roman" w:hAnsi="Times New Roman" w:cs="Times New Roman"/>
+          <w:sz w:val="24"/>
+          <w:szCs w:val="24"/>
+        </w:rPr>
+        <w:t>Chl</w:t>
+      </w:r>
+      <w:proofErr w:type="spellEnd"/>
+      <w:r>
+        <w:rPr>
+          <w:rFonts w:ascii="Times New Roman" w:eastAsia="Times New Roman" w:hAnsi="Times New Roman" w:cs="Times New Roman"/>
+          <w:sz w:val="24"/>
+          <w:szCs w:val="24"/>
+        </w:rPr>
+        <w:t>-a.</w:t>
       </w:r>
     </w:p>
     <w:p>
@@ -1697,18 +2359,109 @@
           <w:sz w:val="24"/>
           <w:szCs w:val="24"/>
         </w:rPr>
-        <w:t>Multistep-ahead forecasting model wavelet nonlinear autoregressive network (WNARNet) that integrates the wavelet transform and a nonlinear autoregressive neural network (NAR) is proposed to forecast Chl-a concentration. Model performs well in predicting the dynamics of chl-a and can forecast 20 steps ahead. Wavelet transform decreases accumulative errors and NAR decreases dependencies between time series in COASTAL WATERS. It predicts using time series Chl-a data but remote buoy continuously measure  chl-a, temperature, DO, salinity, etc.</w:t>
-      </w:r>
-    </w:p>
-    <w:p>
-      <w:pPr>
-        <w:spacing w:after="0" w:line="240" w:lineRule="auto"/>
-        <w:rPr>
-          <w:rFonts w:ascii="Times New Roman" w:eastAsia="Times New Roman" w:hAnsi="Times New Roman" w:cs="Times New Roman"/>
-          <w:sz w:val="24"/>
-          <w:szCs w:val="24"/>
-        </w:rPr>
-      </w:pPr>
+        <w:t>Multistep-ahead forecasting model wavelet nonlinear autoregressive network (</w:t>
+      </w:r>
+      <w:proofErr w:type="spellStart"/>
+      <w:r>
+        <w:rPr>
+          <w:rFonts w:ascii="Times New Roman" w:eastAsia="Times New Roman" w:hAnsi="Times New Roman" w:cs="Times New Roman"/>
+          <w:sz w:val="24"/>
+          <w:szCs w:val="24"/>
+        </w:rPr>
+        <w:t>WNARNet</w:t>
+      </w:r>
+      <w:proofErr w:type="spellEnd"/>
+      <w:r>
+        <w:rPr>
+          <w:rFonts w:ascii="Times New Roman" w:eastAsia="Times New Roman" w:hAnsi="Times New Roman" w:cs="Times New Roman"/>
+          <w:sz w:val="24"/>
+          <w:szCs w:val="24"/>
+        </w:rPr>
+        <w:t xml:space="preserve">) that integrates the wavelet transform and a nonlinear autoregressive neural network (NAR) is proposed to forecast </w:t>
+      </w:r>
+      <w:proofErr w:type="spellStart"/>
+      <w:r>
+        <w:rPr>
+          <w:rFonts w:ascii="Times New Roman" w:eastAsia="Times New Roman" w:hAnsi="Times New Roman" w:cs="Times New Roman"/>
+          <w:sz w:val="24"/>
+          <w:szCs w:val="24"/>
+        </w:rPr>
+        <w:t>Chl</w:t>
+      </w:r>
+      <w:proofErr w:type="spellEnd"/>
+      <w:r>
+        <w:rPr>
+          <w:rFonts w:ascii="Times New Roman" w:eastAsia="Times New Roman" w:hAnsi="Times New Roman" w:cs="Times New Roman"/>
+          <w:sz w:val="24"/>
+          <w:szCs w:val="24"/>
+        </w:rPr>
+        <w:t xml:space="preserve">-a concentration. Model performs well in predicting the dynamics of </w:t>
+      </w:r>
+      <w:proofErr w:type="spellStart"/>
+      <w:r>
+        <w:rPr>
+          <w:rFonts w:ascii="Times New Roman" w:eastAsia="Times New Roman" w:hAnsi="Times New Roman" w:cs="Times New Roman"/>
+          <w:sz w:val="24"/>
+          <w:szCs w:val="24"/>
+        </w:rPr>
+        <w:t>chl</w:t>
+      </w:r>
+      <w:proofErr w:type="spellEnd"/>
+      <w:r>
+        <w:rPr>
+          <w:rFonts w:ascii="Times New Roman" w:eastAsia="Times New Roman" w:hAnsi="Times New Roman" w:cs="Times New Roman"/>
+          <w:sz w:val="24"/>
+          <w:szCs w:val="24"/>
+        </w:rPr>
+        <w:t xml:space="preserve">-a and can forecast 20 steps ahead. Wavelet transform decreases accumulative errors and NAR decreases dependencies between time series in COASTAL WATERS. It predicts using time series </w:t>
+      </w:r>
+      <w:proofErr w:type="spellStart"/>
+      <w:r>
+        <w:rPr>
+          <w:rFonts w:ascii="Times New Roman" w:eastAsia="Times New Roman" w:hAnsi="Times New Roman" w:cs="Times New Roman"/>
+          <w:sz w:val="24"/>
+          <w:szCs w:val="24"/>
+        </w:rPr>
+        <w:t>Chl</w:t>
+      </w:r>
+      <w:proofErr w:type="spellEnd"/>
+      <w:r>
+        <w:rPr>
+          <w:rFonts w:ascii="Times New Roman" w:eastAsia="Times New Roman" w:hAnsi="Times New Roman" w:cs="Times New Roman"/>
+          <w:sz w:val="24"/>
+          <w:szCs w:val="24"/>
+        </w:rPr>
+        <w:t xml:space="preserve">-a data but remote buoy continuously measure  </w:t>
+      </w:r>
+      <w:proofErr w:type="spellStart"/>
+      <w:r>
+        <w:rPr>
+          <w:rFonts w:ascii="Times New Roman" w:eastAsia="Times New Roman" w:hAnsi="Times New Roman" w:cs="Times New Roman"/>
+          <w:sz w:val="24"/>
+          <w:szCs w:val="24"/>
+        </w:rPr>
+        <w:t>chl</w:t>
+      </w:r>
+      <w:proofErr w:type="spellEnd"/>
+      <w:r>
+        <w:rPr>
+          <w:rFonts w:ascii="Times New Roman" w:eastAsia="Times New Roman" w:hAnsi="Times New Roman" w:cs="Times New Roman"/>
+          <w:sz w:val="24"/>
+          <w:szCs w:val="24"/>
+        </w:rPr>
+        <w:t>-a, temperature, DO, salinity, etc.</w:t>
+      </w:r>
+    </w:p>
+    <w:p>
+      <w:pPr>
+        <w:spacing w:after="0" w:line="240" w:lineRule="auto"/>
+        <w:rPr>
+          <w:rFonts w:ascii="Times New Roman" w:eastAsia="Times New Roman" w:hAnsi="Times New Roman" w:cs="Times New Roman"/>
+          <w:sz w:val="24"/>
+          <w:szCs w:val="24"/>
+        </w:rPr>
+      </w:pPr>
+      <w:proofErr w:type="spellStart"/>
       <w:r>
         <w:rPr>
           <w:rFonts w:ascii="Times New Roman" w:eastAsia="Times New Roman" w:hAnsi="Times New Roman" w:cs="Times New Roman"/>
@@ -1716,7 +2469,34 @@
           <w:szCs w:val="24"/>
         </w:rPr>
         <w:lastRenderedPageBreak/>
-        <w:t>Chl-a is predicted multiple steps ahead with high accuracywhere r is 0.08 higher and the RMSE is  0.04 lower than the values of the benchmark models</w:t>
+        <w:t>Chl</w:t>
+      </w:r>
+      <w:proofErr w:type="spellEnd"/>
+      <w:r>
+        <w:rPr>
+          <w:rFonts w:ascii="Times New Roman" w:eastAsia="Times New Roman" w:hAnsi="Times New Roman" w:cs="Times New Roman"/>
+          <w:sz w:val="24"/>
+          <w:szCs w:val="24"/>
+        </w:rPr>
+        <w:t xml:space="preserve">-a is predicted multiple steps ahead with high </w:t>
+      </w:r>
+      <w:proofErr w:type="spellStart"/>
+      <w:r>
+        <w:rPr>
+          <w:rFonts w:ascii="Times New Roman" w:eastAsia="Times New Roman" w:hAnsi="Times New Roman" w:cs="Times New Roman"/>
+          <w:sz w:val="24"/>
+          <w:szCs w:val="24"/>
+        </w:rPr>
+        <w:t>accuracywhere</w:t>
+      </w:r>
+      <w:proofErr w:type="spellEnd"/>
+      <w:r>
+        <w:rPr>
+          <w:rFonts w:ascii="Times New Roman" w:eastAsia="Times New Roman" w:hAnsi="Times New Roman" w:cs="Times New Roman"/>
+          <w:sz w:val="24"/>
+          <w:szCs w:val="24"/>
+        </w:rPr>
+        <w:t xml:space="preserve"> r is 0.08 higher and the RMSE is  0.04 lower than the values of the benchmark models</w:t>
       </w:r>
     </w:p>
     <w:p>
@@ -1760,25 +2540,83 @@
           <w:sz w:val="24"/>
           <w:szCs w:val="24"/>
         </w:rPr>
-        <w:t>Prediction of Chlorophyll-a Concentrations in the Nakdong River Using Machine Learning Methods 2020 (15) (HIGHLY RELEVANT)</w:t>
-      </w:r>
-    </w:p>
-    <w:p>
-      <w:pPr>
-        <w:spacing w:after="0" w:line="240" w:lineRule="auto"/>
-        <w:rPr>
-          <w:rFonts w:ascii="Times New Roman" w:eastAsia="Times New Roman" w:hAnsi="Times New Roman" w:cs="Times New Roman"/>
-          <w:sz w:val="24"/>
-          <w:szCs w:val="24"/>
-        </w:rPr>
-      </w:pPr>
-      <w:r>
-        <w:rPr>
-          <w:rFonts w:ascii="Times New Roman" w:eastAsia="Times New Roman" w:hAnsi="Times New Roman" w:cs="Times New Roman"/>
-          <w:sz w:val="24"/>
-          <w:szCs w:val="24"/>
-        </w:rPr>
-        <w:t xml:space="preserve">Shin, Y., Kim, T., Hong, S., Lee, S.,  Lee, E., Hong, S., ... &amp; Heo, T. Y. (2020). Prediction of  chlorophyll-a concentrations in the Nakdong River using machine learning  methods. </w:t>
+        <w:t xml:space="preserve">Prediction of Chlorophyll-a Concentrations in the </w:t>
+      </w:r>
+      <w:proofErr w:type="spellStart"/>
+      <w:r>
+        <w:rPr>
+          <w:rFonts w:ascii="Times New Roman" w:eastAsia="Times New Roman" w:hAnsi="Times New Roman" w:cs="Times New Roman"/>
+          <w:b/>
+          <w:bCs/>
+          <w:sz w:val="24"/>
+          <w:szCs w:val="24"/>
+        </w:rPr>
+        <w:t>Nakdong</w:t>
+      </w:r>
+      <w:proofErr w:type="spellEnd"/>
+      <w:r>
+        <w:rPr>
+          <w:rFonts w:ascii="Times New Roman" w:eastAsia="Times New Roman" w:hAnsi="Times New Roman" w:cs="Times New Roman"/>
+          <w:b/>
+          <w:bCs/>
+          <w:sz w:val="24"/>
+          <w:szCs w:val="24"/>
+        </w:rPr>
+        <w:t xml:space="preserve"> River Using Machine Learning Methods 2020 (15) (HIGHLY RELEVANT)</w:t>
+      </w:r>
+    </w:p>
+    <w:p>
+      <w:pPr>
+        <w:spacing w:after="0" w:line="240" w:lineRule="auto"/>
+        <w:rPr>
+          <w:rFonts w:ascii="Times New Roman" w:eastAsia="Times New Roman" w:hAnsi="Times New Roman" w:cs="Times New Roman"/>
+          <w:sz w:val="24"/>
+          <w:szCs w:val="24"/>
+        </w:rPr>
+      </w:pPr>
+      <w:r>
+        <w:rPr>
+          <w:rFonts w:ascii="Times New Roman" w:eastAsia="Times New Roman" w:hAnsi="Times New Roman" w:cs="Times New Roman"/>
+          <w:sz w:val="24"/>
+          <w:szCs w:val="24"/>
+        </w:rPr>
+        <w:t xml:space="preserve">Shin, Y., Kim, T., Hong, S., Lee, S.,  Lee, E., Hong, S., ... &amp; </w:t>
+      </w:r>
+      <w:proofErr w:type="spellStart"/>
+      <w:r>
+        <w:rPr>
+          <w:rFonts w:ascii="Times New Roman" w:eastAsia="Times New Roman" w:hAnsi="Times New Roman" w:cs="Times New Roman"/>
+          <w:sz w:val="24"/>
+          <w:szCs w:val="24"/>
+        </w:rPr>
+        <w:t>Heo</w:t>
+      </w:r>
+      <w:proofErr w:type="spellEnd"/>
+      <w:r>
+        <w:rPr>
+          <w:rFonts w:ascii="Times New Roman" w:eastAsia="Times New Roman" w:hAnsi="Times New Roman" w:cs="Times New Roman"/>
+          <w:sz w:val="24"/>
+          <w:szCs w:val="24"/>
+        </w:rPr>
+        <w:t xml:space="preserve">, T. Y. (2020). Prediction of  chlorophyll-a concentrations in the </w:t>
+      </w:r>
+      <w:proofErr w:type="spellStart"/>
+      <w:r>
+        <w:rPr>
+          <w:rFonts w:ascii="Times New Roman" w:eastAsia="Times New Roman" w:hAnsi="Times New Roman" w:cs="Times New Roman"/>
+          <w:sz w:val="24"/>
+          <w:szCs w:val="24"/>
+        </w:rPr>
+        <w:t>Nakdong</w:t>
+      </w:r>
+      <w:proofErr w:type="spellEnd"/>
+      <w:r>
+        <w:rPr>
+          <w:rFonts w:ascii="Times New Roman" w:eastAsia="Times New Roman" w:hAnsi="Times New Roman" w:cs="Times New Roman"/>
+          <w:sz w:val="24"/>
+          <w:szCs w:val="24"/>
+        </w:rPr>
+        <w:t xml:space="preserve"> River using machine learning  methods. </w:t>
       </w:r>
       <w:r>
         <w:rPr>
@@ -1842,25 +2680,151 @@
           <w:sz w:val="24"/>
           <w:szCs w:val="24"/>
         </w:rPr>
-        <w:t>weather variables (AvgTemp, Sunshine, Rainfall, Inflow, and Outflow) and water quality variables (WaterTemp, pH,EC, DO, and TOC) and chl-awere used as the explanatory variables to predict chl-a concentration nakdong River</w:t>
-      </w:r>
-    </w:p>
-    <w:p>
-      <w:pPr>
-        <w:spacing w:after="0" w:line="240" w:lineRule="auto"/>
-        <w:rPr>
-          <w:rFonts w:ascii="Times New Roman" w:eastAsia="Times New Roman" w:hAnsi="Times New Roman" w:cs="Times New Roman"/>
-          <w:sz w:val="24"/>
-          <w:szCs w:val="24"/>
-        </w:rPr>
-      </w:pPr>
-      <w:r>
-        <w:rPr>
-          <w:rFonts w:ascii="Times New Roman" w:eastAsia="Times New Roman" w:hAnsi="Times New Roman" w:cs="Times New Roman"/>
-          <w:sz w:val="24"/>
-          <w:szCs w:val="24"/>
-        </w:rPr>
-        <w:t>Out of several ML models tested (as Support Vector Regression, Bagging, Random Forest, Extreme Gradient Boosting (XGBoost), Recurrent Neural Network (RNN), and Long–Short-Term Memory(LSTM)), RNN model combined with rolling window learning method outperformed Variable selection using the forward selection method and 1-step ahead recursive learning can increase the model prediction accuracy.</w:t>
+        <w:t>weather variables (</w:t>
+      </w:r>
+      <w:proofErr w:type="spellStart"/>
+      <w:r>
+        <w:rPr>
+          <w:rFonts w:ascii="Times New Roman" w:eastAsia="Times New Roman" w:hAnsi="Times New Roman" w:cs="Times New Roman"/>
+          <w:sz w:val="24"/>
+          <w:szCs w:val="24"/>
+        </w:rPr>
+        <w:t>AvgTemp</w:t>
+      </w:r>
+      <w:proofErr w:type="spellEnd"/>
+      <w:r>
+        <w:rPr>
+          <w:rFonts w:ascii="Times New Roman" w:eastAsia="Times New Roman" w:hAnsi="Times New Roman" w:cs="Times New Roman"/>
+          <w:sz w:val="24"/>
+          <w:szCs w:val="24"/>
+        </w:rPr>
+        <w:t>, Sunshine, Rainfall, Inflow, and Outflow) and water quality variables (</w:t>
+      </w:r>
+      <w:proofErr w:type="spellStart"/>
+      <w:r>
+        <w:rPr>
+          <w:rFonts w:ascii="Times New Roman" w:eastAsia="Times New Roman" w:hAnsi="Times New Roman" w:cs="Times New Roman"/>
+          <w:sz w:val="24"/>
+          <w:szCs w:val="24"/>
+        </w:rPr>
+        <w:t>WaterTemp</w:t>
+      </w:r>
+      <w:proofErr w:type="spellEnd"/>
+      <w:r>
+        <w:rPr>
+          <w:rFonts w:ascii="Times New Roman" w:eastAsia="Times New Roman" w:hAnsi="Times New Roman" w:cs="Times New Roman"/>
+          <w:sz w:val="24"/>
+          <w:szCs w:val="24"/>
+        </w:rPr>
+        <w:t xml:space="preserve">, </w:t>
+      </w:r>
+      <w:proofErr w:type="spellStart"/>
+      <w:r>
+        <w:rPr>
+          <w:rFonts w:ascii="Times New Roman" w:eastAsia="Times New Roman" w:hAnsi="Times New Roman" w:cs="Times New Roman"/>
+          <w:sz w:val="24"/>
+          <w:szCs w:val="24"/>
+        </w:rPr>
+        <w:t>pH,EC</w:t>
+      </w:r>
+      <w:proofErr w:type="spellEnd"/>
+      <w:r>
+        <w:rPr>
+          <w:rFonts w:ascii="Times New Roman" w:eastAsia="Times New Roman" w:hAnsi="Times New Roman" w:cs="Times New Roman"/>
+          <w:sz w:val="24"/>
+          <w:szCs w:val="24"/>
+        </w:rPr>
+        <w:t xml:space="preserve">, DO, and TOC) and </w:t>
+      </w:r>
+      <w:proofErr w:type="spellStart"/>
+      <w:r>
+        <w:rPr>
+          <w:rFonts w:ascii="Times New Roman" w:eastAsia="Times New Roman" w:hAnsi="Times New Roman" w:cs="Times New Roman"/>
+          <w:sz w:val="24"/>
+          <w:szCs w:val="24"/>
+        </w:rPr>
+        <w:t>chl-awere</w:t>
+      </w:r>
+      <w:proofErr w:type="spellEnd"/>
+      <w:r>
+        <w:rPr>
+          <w:rFonts w:ascii="Times New Roman" w:eastAsia="Times New Roman" w:hAnsi="Times New Roman" w:cs="Times New Roman"/>
+          <w:sz w:val="24"/>
+          <w:szCs w:val="24"/>
+        </w:rPr>
+        <w:t xml:space="preserve"> used as the explanatory variables to predict </w:t>
+      </w:r>
+      <w:proofErr w:type="spellStart"/>
+      <w:r>
+        <w:rPr>
+          <w:rFonts w:ascii="Times New Roman" w:eastAsia="Times New Roman" w:hAnsi="Times New Roman" w:cs="Times New Roman"/>
+          <w:sz w:val="24"/>
+          <w:szCs w:val="24"/>
+        </w:rPr>
+        <w:t>chl</w:t>
+      </w:r>
+      <w:proofErr w:type="spellEnd"/>
+      <w:r>
+        <w:rPr>
+          <w:rFonts w:ascii="Times New Roman" w:eastAsia="Times New Roman" w:hAnsi="Times New Roman" w:cs="Times New Roman"/>
+          <w:sz w:val="24"/>
+          <w:szCs w:val="24"/>
+        </w:rPr>
+        <w:t xml:space="preserve">-a concentration </w:t>
+      </w:r>
+      <w:proofErr w:type="spellStart"/>
+      <w:r>
+        <w:rPr>
+          <w:rFonts w:ascii="Times New Roman" w:eastAsia="Times New Roman" w:hAnsi="Times New Roman" w:cs="Times New Roman"/>
+          <w:sz w:val="24"/>
+          <w:szCs w:val="24"/>
+        </w:rPr>
+        <w:t>nakdong</w:t>
+      </w:r>
+      <w:proofErr w:type="spellEnd"/>
+      <w:r>
+        <w:rPr>
+          <w:rFonts w:ascii="Times New Roman" w:eastAsia="Times New Roman" w:hAnsi="Times New Roman" w:cs="Times New Roman"/>
+          <w:sz w:val="24"/>
+          <w:szCs w:val="24"/>
+        </w:rPr>
+        <w:t xml:space="preserve"> River</w:t>
+      </w:r>
+    </w:p>
+    <w:p>
+      <w:pPr>
+        <w:spacing w:after="0" w:line="240" w:lineRule="auto"/>
+        <w:rPr>
+          <w:rFonts w:ascii="Times New Roman" w:eastAsia="Times New Roman" w:hAnsi="Times New Roman" w:cs="Times New Roman"/>
+          <w:sz w:val="24"/>
+          <w:szCs w:val="24"/>
+        </w:rPr>
+      </w:pPr>
+      <w:r>
+        <w:rPr>
+          <w:rFonts w:ascii="Times New Roman" w:eastAsia="Times New Roman" w:hAnsi="Times New Roman" w:cs="Times New Roman"/>
+          <w:sz w:val="24"/>
+          <w:szCs w:val="24"/>
+        </w:rPr>
+        <w:t>Out of several ML models tested (as Support Vector Regression, Bagging, Random Forest, Extreme Gradient Boosting (</w:t>
+      </w:r>
+      <w:proofErr w:type="spellStart"/>
+      <w:r>
+        <w:rPr>
+          <w:rFonts w:ascii="Times New Roman" w:eastAsia="Times New Roman" w:hAnsi="Times New Roman" w:cs="Times New Roman"/>
+          <w:sz w:val="24"/>
+          <w:szCs w:val="24"/>
+        </w:rPr>
+        <w:t>XGBoost</w:t>
+      </w:r>
+      <w:proofErr w:type="spellEnd"/>
+      <w:r>
+        <w:rPr>
+          <w:rFonts w:ascii="Times New Roman" w:eastAsia="Times New Roman" w:hAnsi="Times New Roman" w:cs="Times New Roman"/>
+          <w:sz w:val="24"/>
+          <w:szCs w:val="24"/>
+        </w:rPr>
+        <w:t>), Recurrent Neural Network (RNN), and Long–Short-Term Memory(LSTM)), RNN model combined with rolling window learning method outperformed Variable selection using the forward selection method and 1-step ahead recursive learning can increase the model prediction accuracy.</w:t>
       </w:r>
     </w:p>
     <w:p>
@@ -1932,7 +2896,79 @@
           <w:sz w:val="24"/>
           <w:szCs w:val="24"/>
         </w:rPr>
-        <w:t xml:space="preserve">Martinez, E., Gorgues, T., Lengaigne,  M., Fontana, C., Sauzède, R., Menkes, C., ... &amp; Fablet, R. (2020).  Reconstructing global chlorophyll-a variations using a non-linear  statistical approach. </w:t>
+        <w:t xml:space="preserve">Martinez, E., </w:t>
+      </w:r>
+      <w:proofErr w:type="spellStart"/>
+      <w:r>
+        <w:rPr>
+          <w:rFonts w:ascii="Times New Roman" w:eastAsia="Times New Roman" w:hAnsi="Times New Roman" w:cs="Times New Roman"/>
+          <w:sz w:val="24"/>
+          <w:szCs w:val="24"/>
+        </w:rPr>
+        <w:t>Gorgues</w:t>
+      </w:r>
+      <w:proofErr w:type="spellEnd"/>
+      <w:r>
+        <w:rPr>
+          <w:rFonts w:ascii="Times New Roman" w:eastAsia="Times New Roman" w:hAnsi="Times New Roman" w:cs="Times New Roman"/>
+          <w:sz w:val="24"/>
+          <w:szCs w:val="24"/>
+        </w:rPr>
+        <w:t xml:space="preserve">, T., </w:t>
+      </w:r>
+      <w:proofErr w:type="spellStart"/>
+      <w:r>
+        <w:rPr>
+          <w:rFonts w:ascii="Times New Roman" w:eastAsia="Times New Roman" w:hAnsi="Times New Roman" w:cs="Times New Roman"/>
+          <w:sz w:val="24"/>
+          <w:szCs w:val="24"/>
+        </w:rPr>
+        <w:t>Lengaigne</w:t>
+      </w:r>
+      <w:proofErr w:type="spellEnd"/>
+      <w:r>
+        <w:rPr>
+          <w:rFonts w:ascii="Times New Roman" w:eastAsia="Times New Roman" w:hAnsi="Times New Roman" w:cs="Times New Roman"/>
+          <w:sz w:val="24"/>
+          <w:szCs w:val="24"/>
+        </w:rPr>
+        <w:t xml:space="preserve">,  M., Fontana, C., </w:t>
+      </w:r>
+      <w:proofErr w:type="spellStart"/>
+      <w:r>
+        <w:rPr>
+          <w:rFonts w:ascii="Times New Roman" w:eastAsia="Times New Roman" w:hAnsi="Times New Roman" w:cs="Times New Roman"/>
+          <w:sz w:val="24"/>
+          <w:szCs w:val="24"/>
+        </w:rPr>
+        <w:t>Sauzède</w:t>
+      </w:r>
+      <w:proofErr w:type="spellEnd"/>
+      <w:r>
+        <w:rPr>
+          <w:rFonts w:ascii="Times New Roman" w:eastAsia="Times New Roman" w:hAnsi="Times New Roman" w:cs="Times New Roman"/>
+          <w:sz w:val="24"/>
+          <w:szCs w:val="24"/>
+        </w:rPr>
+        <w:t xml:space="preserve">, R., Menkes, C., ... &amp; </w:t>
+      </w:r>
+      <w:proofErr w:type="spellStart"/>
+      <w:r>
+        <w:rPr>
+          <w:rFonts w:ascii="Times New Roman" w:eastAsia="Times New Roman" w:hAnsi="Times New Roman" w:cs="Times New Roman"/>
+          <w:sz w:val="24"/>
+          <w:szCs w:val="24"/>
+        </w:rPr>
+        <w:t>Fablet</w:t>
+      </w:r>
+      <w:proofErr w:type="spellEnd"/>
+      <w:r>
+        <w:rPr>
+          <w:rFonts w:ascii="Times New Roman" w:eastAsia="Times New Roman" w:hAnsi="Times New Roman" w:cs="Times New Roman"/>
+          <w:sz w:val="24"/>
+          <w:szCs w:val="24"/>
+        </w:rPr>
+        <w:t xml:space="preserve">, R. (2020).  Reconstructing global chlorophyll-a variations using a non-linear  statistical approach. </w:t>
       </w:r>
       <w:r>
         <w:rPr>
@@ -1996,25 +3032,223 @@
           <w:sz w:val="24"/>
           <w:szCs w:val="24"/>
         </w:rPr>
-        <w:t>Oceanic and atmospheric variables used to reconstruct surface chl-a (or just Chl) spatio-temporal variations were reconstructed using SVR with 13 year training period to simulate chl variability 32 years global physical-biogeochemical simulation. SVR reconstruct satellite chl observation accurately reproduce some aspectsof chl variability.</w:t>
-      </w:r>
-    </w:p>
-    <w:p>
-      <w:pPr>
-        <w:spacing w:after="0" w:line="240" w:lineRule="auto"/>
-        <w:rPr>
-          <w:rFonts w:ascii="Times New Roman" w:eastAsia="Times New Roman" w:hAnsi="Times New Roman" w:cs="Times New Roman"/>
-          <w:sz w:val="24"/>
-          <w:szCs w:val="24"/>
-        </w:rPr>
-      </w:pPr>
-      <w:r>
-        <w:rPr>
-          <w:rFonts w:ascii="Times New Roman" w:eastAsia="Times New Roman" w:hAnsi="Times New Roman" w:cs="Times New Roman"/>
-          <w:sz w:val="24"/>
-          <w:szCs w:val="24"/>
-        </w:rPr>
-        <w:t>Interannual variations are reproduced for tropical pacific and indian oceans an it also accurately captures chl trends estimated by satellite data in exratropical and subtropical gyres</w:t>
+        <w:t xml:space="preserve">Oceanic and atmospheric variables used to reconstruct surface </w:t>
+      </w:r>
+      <w:proofErr w:type="spellStart"/>
+      <w:r>
+        <w:rPr>
+          <w:rFonts w:ascii="Times New Roman" w:eastAsia="Times New Roman" w:hAnsi="Times New Roman" w:cs="Times New Roman"/>
+          <w:sz w:val="24"/>
+          <w:szCs w:val="24"/>
+        </w:rPr>
+        <w:t>chl</w:t>
+      </w:r>
+      <w:proofErr w:type="spellEnd"/>
+      <w:r>
+        <w:rPr>
+          <w:rFonts w:ascii="Times New Roman" w:eastAsia="Times New Roman" w:hAnsi="Times New Roman" w:cs="Times New Roman"/>
+          <w:sz w:val="24"/>
+          <w:szCs w:val="24"/>
+        </w:rPr>
+        <w:t xml:space="preserve">-a (or just </w:t>
+      </w:r>
+      <w:proofErr w:type="spellStart"/>
+      <w:r>
+        <w:rPr>
+          <w:rFonts w:ascii="Times New Roman" w:eastAsia="Times New Roman" w:hAnsi="Times New Roman" w:cs="Times New Roman"/>
+          <w:sz w:val="24"/>
+          <w:szCs w:val="24"/>
+        </w:rPr>
+        <w:t>Chl</w:t>
+      </w:r>
+      <w:proofErr w:type="spellEnd"/>
+      <w:r>
+        <w:rPr>
+          <w:rFonts w:ascii="Times New Roman" w:eastAsia="Times New Roman" w:hAnsi="Times New Roman" w:cs="Times New Roman"/>
+          <w:sz w:val="24"/>
+          <w:szCs w:val="24"/>
+        </w:rPr>
+        <w:t xml:space="preserve">) </w:t>
+      </w:r>
+      <w:proofErr w:type="spellStart"/>
+      <w:r>
+        <w:rPr>
+          <w:rFonts w:ascii="Times New Roman" w:eastAsia="Times New Roman" w:hAnsi="Times New Roman" w:cs="Times New Roman"/>
+          <w:sz w:val="24"/>
+          <w:szCs w:val="24"/>
+        </w:rPr>
+        <w:t>spatio</w:t>
+      </w:r>
+      <w:proofErr w:type="spellEnd"/>
+      <w:r>
+        <w:rPr>
+          <w:rFonts w:ascii="Times New Roman" w:eastAsia="Times New Roman" w:hAnsi="Times New Roman" w:cs="Times New Roman"/>
+          <w:sz w:val="24"/>
+          <w:szCs w:val="24"/>
+        </w:rPr>
+        <w:t xml:space="preserve">-temporal variations were reconstructed using SVR with 13 year training period to simulate </w:t>
+      </w:r>
+      <w:proofErr w:type="spellStart"/>
+      <w:r>
+        <w:rPr>
+          <w:rFonts w:ascii="Times New Roman" w:eastAsia="Times New Roman" w:hAnsi="Times New Roman" w:cs="Times New Roman"/>
+          <w:sz w:val="24"/>
+          <w:szCs w:val="24"/>
+        </w:rPr>
+        <w:t>chl</w:t>
+      </w:r>
+      <w:proofErr w:type="spellEnd"/>
+      <w:r>
+        <w:rPr>
+          <w:rFonts w:ascii="Times New Roman" w:eastAsia="Times New Roman" w:hAnsi="Times New Roman" w:cs="Times New Roman"/>
+          <w:sz w:val="24"/>
+          <w:szCs w:val="24"/>
+        </w:rPr>
+        <w:t xml:space="preserve"> variability 32 years global physical-biogeochemical simulation. SVR reconstruct satellite </w:t>
+      </w:r>
+      <w:proofErr w:type="spellStart"/>
+      <w:r>
+        <w:rPr>
+          <w:rFonts w:ascii="Times New Roman" w:eastAsia="Times New Roman" w:hAnsi="Times New Roman" w:cs="Times New Roman"/>
+          <w:sz w:val="24"/>
+          <w:szCs w:val="24"/>
+        </w:rPr>
+        <w:t>chl</w:t>
+      </w:r>
+      <w:proofErr w:type="spellEnd"/>
+      <w:r>
+        <w:rPr>
+          <w:rFonts w:ascii="Times New Roman" w:eastAsia="Times New Roman" w:hAnsi="Times New Roman" w:cs="Times New Roman"/>
+          <w:sz w:val="24"/>
+          <w:szCs w:val="24"/>
+        </w:rPr>
+        <w:t xml:space="preserve"> observation accurately reproduce some </w:t>
+      </w:r>
+      <w:proofErr w:type="spellStart"/>
+      <w:r>
+        <w:rPr>
+          <w:rFonts w:ascii="Times New Roman" w:eastAsia="Times New Roman" w:hAnsi="Times New Roman" w:cs="Times New Roman"/>
+          <w:sz w:val="24"/>
+          <w:szCs w:val="24"/>
+        </w:rPr>
+        <w:t>aspectsof</w:t>
+      </w:r>
+      <w:proofErr w:type="spellEnd"/>
+      <w:r>
+        <w:rPr>
+          <w:rFonts w:ascii="Times New Roman" w:eastAsia="Times New Roman" w:hAnsi="Times New Roman" w:cs="Times New Roman"/>
+          <w:sz w:val="24"/>
+          <w:szCs w:val="24"/>
+        </w:rPr>
+        <w:t xml:space="preserve"> </w:t>
+      </w:r>
+      <w:proofErr w:type="spellStart"/>
+      <w:r>
+        <w:rPr>
+          <w:rFonts w:ascii="Times New Roman" w:eastAsia="Times New Roman" w:hAnsi="Times New Roman" w:cs="Times New Roman"/>
+          <w:sz w:val="24"/>
+          <w:szCs w:val="24"/>
+        </w:rPr>
+        <w:t>chl</w:t>
+      </w:r>
+      <w:proofErr w:type="spellEnd"/>
+      <w:r>
+        <w:rPr>
+          <w:rFonts w:ascii="Times New Roman" w:eastAsia="Times New Roman" w:hAnsi="Times New Roman" w:cs="Times New Roman"/>
+          <w:sz w:val="24"/>
+          <w:szCs w:val="24"/>
+        </w:rPr>
+        <w:t xml:space="preserve"> variability.</w:t>
+      </w:r>
+    </w:p>
+    <w:p>
+      <w:pPr>
+        <w:spacing w:after="0" w:line="240" w:lineRule="auto"/>
+        <w:rPr>
+          <w:rFonts w:ascii="Times New Roman" w:eastAsia="Times New Roman" w:hAnsi="Times New Roman" w:cs="Times New Roman"/>
+          <w:sz w:val="24"/>
+          <w:szCs w:val="24"/>
+        </w:rPr>
+      </w:pPr>
+      <w:r>
+        <w:rPr>
+          <w:rFonts w:ascii="Times New Roman" w:eastAsia="Times New Roman" w:hAnsi="Times New Roman" w:cs="Times New Roman"/>
+          <w:sz w:val="24"/>
+          <w:szCs w:val="24"/>
+        </w:rPr>
+        <w:t xml:space="preserve">Interannual variations are reproduced for tropical pacific and </w:t>
+      </w:r>
+      <w:proofErr w:type="spellStart"/>
+      <w:r>
+        <w:rPr>
+          <w:rFonts w:ascii="Times New Roman" w:eastAsia="Times New Roman" w:hAnsi="Times New Roman" w:cs="Times New Roman"/>
+          <w:sz w:val="24"/>
+          <w:szCs w:val="24"/>
+        </w:rPr>
+        <w:t>indian</w:t>
+      </w:r>
+      <w:proofErr w:type="spellEnd"/>
+      <w:r>
+        <w:rPr>
+          <w:rFonts w:ascii="Times New Roman" w:eastAsia="Times New Roman" w:hAnsi="Times New Roman" w:cs="Times New Roman"/>
+          <w:sz w:val="24"/>
+          <w:szCs w:val="24"/>
+        </w:rPr>
+        <w:t xml:space="preserve"> oceans </w:t>
+      </w:r>
+      <w:proofErr w:type="spellStart"/>
+      <w:r>
+        <w:rPr>
+          <w:rFonts w:ascii="Times New Roman" w:eastAsia="Times New Roman" w:hAnsi="Times New Roman" w:cs="Times New Roman"/>
+          <w:sz w:val="24"/>
+          <w:szCs w:val="24"/>
+        </w:rPr>
+        <w:t>an</w:t>
+      </w:r>
+      <w:proofErr w:type="spellEnd"/>
+      <w:r>
+        <w:rPr>
+          <w:rFonts w:ascii="Times New Roman" w:eastAsia="Times New Roman" w:hAnsi="Times New Roman" w:cs="Times New Roman"/>
+          <w:sz w:val="24"/>
+          <w:szCs w:val="24"/>
+        </w:rPr>
+        <w:t xml:space="preserve"> it also accurately captures </w:t>
+      </w:r>
+      <w:proofErr w:type="spellStart"/>
+      <w:r>
+        <w:rPr>
+          <w:rFonts w:ascii="Times New Roman" w:eastAsia="Times New Roman" w:hAnsi="Times New Roman" w:cs="Times New Roman"/>
+          <w:sz w:val="24"/>
+          <w:szCs w:val="24"/>
+        </w:rPr>
+        <w:t>chl</w:t>
+      </w:r>
+      <w:proofErr w:type="spellEnd"/>
+      <w:r>
+        <w:rPr>
+          <w:rFonts w:ascii="Times New Roman" w:eastAsia="Times New Roman" w:hAnsi="Times New Roman" w:cs="Times New Roman"/>
+          <w:sz w:val="24"/>
+          <w:szCs w:val="24"/>
+        </w:rPr>
+        <w:t xml:space="preserve"> trends estimated by satellite data in </w:t>
+      </w:r>
+      <w:proofErr w:type="spellStart"/>
+      <w:r>
+        <w:rPr>
+          <w:rFonts w:ascii="Times New Roman" w:eastAsia="Times New Roman" w:hAnsi="Times New Roman" w:cs="Times New Roman"/>
+          <w:sz w:val="24"/>
+          <w:szCs w:val="24"/>
+        </w:rPr>
+        <w:t>exratropical</w:t>
+      </w:r>
+      <w:proofErr w:type="spellEnd"/>
+      <w:r>
+        <w:rPr>
+          <w:rFonts w:ascii="Times New Roman" w:eastAsia="Times New Roman" w:hAnsi="Times New Roman" w:cs="Times New Roman"/>
+          <w:sz w:val="24"/>
+          <w:szCs w:val="24"/>
+        </w:rPr>
+        <w:t xml:space="preserve"> and subtropical gyres</w:t>
       </w:r>
     </w:p>
     <w:p>
@@ -2060,13 +3294,41 @@
           <w:szCs w:val="24"/>
         </w:rPr>
       </w:pPr>
-      <w:r>
-        <w:rPr>
-          <w:rFonts w:ascii="Times New Roman" w:eastAsia="Times New Roman" w:hAnsi="Times New Roman" w:cs="Times New Roman"/>
-          <w:sz w:val="24"/>
-          <w:szCs w:val="24"/>
-        </w:rPr>
-        <w:t xml:space="preserve">Pahlevan, N., Smith, B., Schalles, J.,  Binding, C., Cao, Z., Ma, R., ... &amp; Stumpf, R. (2020). Seamless retrievals of chlorophyll-a from Sentinel-2 (MSI) and Sentinel-3 (OLCI)  in inland and coastal waters: A machine-learning approach. </w:t>
+      <w:proofErr w:type="spellStart"/>
+      <w:r>
+        <w:rPr>
+          <w:rFonts w:ascii="Times New Roman" w:eastAsia="Times New Roman" w:hAnsi="Times New Roman" w:cs="Times New Roman"/>
+          <w:sz w:val="24"/>
+          <w:szCs w:val="24"/>
+        </w:rPr>
+        <w:t>Pahlevan</w:t>
+      </w:r>
+      <w:proofErr w:type="spellEnd"/>
+      <w:r>
+        <w:rPr>
+          <w:rFonts w:ascii="Times New Roman" w:eastAsia="Times New Roman" w:hAnsi="Times New Roman" w:cs="Times New Roman"/>
+          <w:sz w:val="24"/>
+          <w:szCs w:val="24"/>
+        </w:rPr>
+        <w:t xml:space="preserve">, N., Smith, B., </w:t>
+      </w:r>
+      <w:proofErr w:type="spellStart"/>
+      <w:r>
+        <w:rPr>
+          <w:rFonts w:ascii="Times New Roman" w:eastAsia="Times New Roman" w:hAnsi="Times New Roman" w:cs="Times New Roman"/>
+          <w:sz w:val="24"/>
+          <w:szCs w:val="24"/>
+        </w:rPr>
+        <w:t>Schalles</w:t>
+      </w:r>
+      <w:proofErr w:type="spellEnd"/>
+      <w:r>
+        <w:rPr>
+          <w:rFonts w:ascii="Times New Roman" w:eastAsia="Times New Roman" w:hAnsi="Times New Roman" w:cs="Times New Roman"/>
+          <w:sz w:val="24"/>
+          <w:szCs w:val="24"/>
+        </w:rPr>
+        <w:t xml:space="preserve">, J.,  Binding, C., Cao, Z., Ma, R., ... &amp; Stumpf, R. (2020). Seamless retrievals of chlorophyll-a from Sentinel-2 (MSI) and Sentinel-3 (OLCI)  in inland and coastal waters: A machine-learning approach. </w:t>
       </w:r>
       <w:r>
         <w:rPr>
@@ -2130,25 +3392,79 @@
           <w:sz w:val="24"/>
           <w:szCs w:val="24"/>
         </w:rPr>
-        <w:t>Inland and coastal water chl-a concentration retrieved using hyperspectral in-situ radiometric data and ocean and satellite imaging using Mixture Density Network (MDN)</w:t>
-      </w:r>
-    </w:p>
-    <w:p>
-      <w:pPr>
-        <w:spacing w:after="0" w:line="240" w:lineRule="auto"/>
-        <w:rPr>
-          <w:rFonts w:ascii="Times New Roman" w:eastAsia="Times New Roman" w:hAnsi="Times New Roman" w:cs="Times New Roman"/>
-          <w:sz w:val="24"/>
-          <w:szCs w:val="24"/>
-        </w:rPr>
-      </w:pPr>
-      <w:r>
-        <w:rPr>
-          <w:rFonts w:ascii="Times New Roman" w:eastAsia="Times New Roman" w:hAnsi="Times New Roman" w:cs="Times New Roman"/>
-          <w:sz w:val="24"/>
-          <w:szCs w:val="24"/>
-        </w:rPr>
-        <w:t>Retrieved chla from reflectance data from sentinel-2&amp;3 and trained using coincident chl-a and reflectance dataset</w:t>
+        <w:t xml:space="preserve">Inland and coastal water </w:t>
+      </w:r>
+      <w:proofErr w:type="spellStart"/>
+      <w:r>
+        <w:rPr>
+          <w:rFonts w:ascii="Times New Roman" w:eastAsia="Times New Roman" w:hAnsi="Times New Roman" w:cs="Times New Roman"/>
+          <w:sz w:val="24"/>
+          <w:szCs w:val="24"/>
+        </w:rPr>
+        <w:t>chl</w:t>
+      </w:r>
+      <w:proofErr w:type="spellEnd"/>
+      <w:r>
+        <w:rPr>
+          <w:rFonts w:ascii="Times New Roman" w:eastAsia="Times New Roman" w:hAnsi="Times New Roman" w:cs="Times New Roman"/>
+          <w:sz w:val="24"/>
+          <w:szCs w:val="24"/>
+        </w:rPr>
+        <w:t>-a concentration retrieved using hyperspectral in-situ radiometric data and ocean and satellite imaging using Mixture Density Network (MDN)</w:t>
+      </w:r>
+    </w:p>
+    <w:p>
+      <w:pPr>
+        <w:spacing w:after="0" w:line="240" w:lineRule="auto"/>
+        <w:rPr>
+          <w:rFonts w:ascii="Times New Roman" w:eastAsia="Times New Roman" w:hAnsi="Times New Roman" w:cs="Times New Roman"/>
+          <w:sz w:val="24"/>
+          <w:szCs w:val="24"/>
+        </w:rPr>
+      </w:pPr>
+      <w:r>
+        <w:rPr>
+          <w:rFonts w:ascii="Times New Roman" w:eastAsia="Times New Roman" w:hAnsi="Times New Roman" w:cs="Times New Roman"/>
+          <w:sz w:val="24"/>
+          <w:szCs w:val="24"/>
+        </w:rPr>
+        <w:t xml:space="preserve">Retrieved </w:t>
+      </w:r>
+      <w:proofErr w:type="spellStart"/>
+      <w:r>
+        <w:rPr>
+          <w:rFonts w:ascii="Times New Roman" w:eastAsia="Times New Roman" w:hAnsi="Times New Roman" w:cs="Times New Roman"/>
+          <w:sz w:val="24"/>
+          <w:szCs w:val="24"/>
+        </w:rPr>
+        <w:t>chla</w:t>
+      </w:r>
+      <w:proofErr w:type="spellEnd"/>
+      <w:r>
+        <w:rPr>
+          <w:rFonts w:ascii="Times New Roman" w:eastAsia="Times New Roman" w:hAnsi="Times New Roman" w:cs="Times New Roman"/>
+          <w:sz w:val="24"/>
+          <w:szCs w:val="24"/>
+        </w:rPr>
+        <w:t xml:space="preserve"> from reflectance data from sentinel-2&amp;3 and trained using coincident </w:t>
+      </w:r>
+      <w:proofErr w:type="spellStart"/>
+      <w:r>
+        <w:rPr>
+          <w:rFonts w:ascii="Times New Roman" w:eastAsia="Times New Roman" w:hAnsi="Times New Roman" w:cs="Times New Roman"/>
+          <w:sz w:val="24"/>
+          <w:szCs w:val="24"/>
+        </w:rPr>
+        <w:t>chl</w:t>
+      </w:r>
+      <w:proofErr w:type="spellEnd"/>
+      <w:r>
+        <w:rPr>
+          <w:rFonts w:ascii="Times New Roman" w:eastAsia="Times New Roman" w:hAnsi="Times New Roman" w:cs="Times New Roman"/>
+          <w:sz w:val="24"/>
+          <w:szCs w:val="24"/>
+        </w:rPr>
+        <w:t>-a and reflectance dataset</w:t>
       </w:r>
     </w:p>
     <w:p>
@@ -2194,13 +3510,59 @@
           <w:szCs w:val="24"/>
         </w:rPr>
       </w:pPr>
-      <w:r>
-        <w:rPr>
-          <w:rFonts w:ascii="Times New Roman" w:eastAsia="Times New Roman" w:hAnsi="Times New Roman" w:cs="Times New Roman"/>
-          <w:sz w:val="24"/>
-          <w:szCs w:val="24"/>
-        </w:rPr>
-        <w:t xml:space="preserve">Barzegar, R., Aalami, M. T., &amp;  Adamowski, J. (2020). Short-term water quality variable prediction using a hybrid CNN–LSTM deep learning model. </w:t>
+      <w:proofErr w:type="spellStart"/>
+      <w:r>
+        <w:rPr>
+          <w:rFonts w:ascii="Times New Roman" w:eastAsia="Times New Roman" w:hAnsi="Times New Roman" w:cs="Times New Roman"/>
+          <w:sz w:val="24"/>
+          <w:szCs w:val="24"/>
+        </w:rPr>
+        <w:t>Barzegar</w:t>
+      </w:r>
+      <w:proofErr w:type="spellEnd"/>
+      <w:r>
+        <w:rPr>
+          <w:rFonts w:ascii="Times New Roman" w:eastAsia="Times New Roman" w:hAnsi="Times New Roman" w:cs="Times New Roman"/>
+          <w:sz w:val="24"/>
+          <w:szCs w:val="24"/>
+        </w:rPr>
+        <w:t xml:space="preserve">, R., </w:t>
+      </w:r>
+      <w:proofErr w:type="spellStart"/>
+      <w:r>
+        <w:rPr>
+          <w:rFonts w:ascii="Times New Roman" w:eastAsia="Times New Roman" w:hAnsi="Times New Roman" w:cs="Times New Roman"/>
+          <w:sz w:val="24"/>
+          <w:szCs w:val="24"/>
+        </w:rPr>
+        <w:t>Aalami</w:t>
+      </w:r>
+      <w:proofErr w:type="spellEnd"/>
+      <w:r>
+        <w:rPr>
+          <w:rFonts w:ascii="Times New Roman" w:eastAsia="Times New Roman" w:hAnsi="Times New Roman" w:cs="Times New Roman"/>
+          <w:sz w:val="24"/>
+          <w:szCs w:val="24"/>
+        </w:rPr>
+        <w:t xml:space="preserve">, M. T., &amp;  </w:t>
+      </w:r>
+      <w:proofErr w:type="spellStart"/>
+      <w:r>
+        <w:rPr>
+          <w:rFonts w:ascii="Times New Roman" w:eastAsia="Times New Roman" w:hAnsi="Times New Roman" w:cs="Times New Roman"/>
+          <w:sz w:val="24"/>
+          <w:szCs w:val="24"/>
+        </w:rPr>
+        <w:t>Adamowski</w:t>
+      </w:r>
+      <w:proofErr w:type="spellEnd"/>
+      <w:r>
+        <w:rPr>
+          <w:rFonts w:ascii="Times New Roman" w:eastAsia="Times New Roman" w:hAnsi="Times New Roman" w:cs="Times New Roman"/>
+          <w:sz w:val="24"/>
+          <w:szCs w:val="24"/>
+        </w:rPr>
+        <w:t xml:space="preserve">, J. (2020). Short-term water quality variable prediction using a hybrid CNN–LSTM deep learning model. </w:t>
       </w:r>
       <w:r>
         <w:rPr>
@@ -2240,31 +3602,59 @@
           <w:szCs w:val="24"/>
         </w:rPr>
       </w:pPr>
-      <w:r>
-        <w:rPr>
-          <w:rFonts w:ascii="Times New Roman" w:eastAsia="Times New Roman" w:hAnsi="Times New Roman" w:cs="Times New Roman"/>
-          <w:sz w:val="24"/>
-          <w:szCs w:val="24"/>
-        </w:rPr>
-        <w:t xml:space="preserve">chla and DO was predicted using EC, pH, ORP &amp; water temperature using DL models (CNN &amp; LSTM) both standalone and </w:t>
-      </w:r>
-    </w:p>
-    <w:p>
-      <w:pPr>
-        <w:spacing w:after="0" w:line="240" w:lineRule="auto"/>
-        <w:rPr>
-          <w:rFonts w:ascii="Times New Roman" w:eastAsia="Times New Roman" w:hAnsi="Times New Roman" w:cs="Times New Roman"/>
-          <w:sz w:val="24"/>
-          <w:szCs w:val="24"/>
-        </w:rPr>
-      </w:pPr>
-      <w:r>
-        <w:rPr>
-          <w:rFonts w:ascii="Times New Roman" w:eastAsia="Times New Roman" w:hAnsi="Times New Roman" w:cs="Times New Roman"/>
-          <w:sz w:val="24"/>
-          <w:szCs w:val="24"/>
-        </w:rPr>
-        <w:t>combined. Hybrid CNN-LSTM captured both low and high levels of water quality and performed well for both DO and Chla, especially DO</w:t>
+      <w:proofErr w:type="spellStart"/>
+      <w:r>
+        <w:rPr>
+          <w:rFonts w:ascii="Times New Roman" w:eastAsia="Times New Roman" w:hAnsi="Times New Roman" w:cs="Times New Roman"/>
+          <w:sz w:val="24"/>
+          <w:szCs w:val="24"/>
+        </w:rPr>
+        <w:t>chla</w:t>
+      </w:r>
+      <w:proofErr w:type="spellEnd"/>
+      <w:r>
+        <w:rPr>
+          <w:rFonts w:ascii="Times New Roman" w:eastAsia="Times New Roman" w:hAnsi="Times New Roman" w:cs="Times New Roman"/>
+          <w:sz w:val="24"/>
+          <w:szCs w:val="24"/>
+        </w:rPr>
+        <w:t xml:space="preserve"> and DO was predicted using EC, pH, ORP &amp; water temperature using DL models (CNN &amp; LSTM) both standalone and </w:t>
+      </w:r>
+    </w:p>
+    <w:p>
+      <w:pPr>
+        <w:spacing w:after="0" w:line="240" w:lineRule="auto"/>
+        <w:rPr>
+          <w:rFonts w:ascii="Times New Roman" w:eastAsia="Times New Roman" w:hAnsi="Times New Roman" w:cs="Times New Roman"/>
+          <w:sz w:val="24"/>
+          <w:szCs w:val="24"/>
+        </w:rPr>
+      </w:pPr>
+      <w:r>
+        <w:rPr>
+          <w:rFonts w:ascii="Times New Roman" w:eastAsia="Times New Roman" w:hAnsi="Times New Roman" w:cs="Times New Roman"/>
+          <w:sz w:val="24"/>
+          <w:szCs w:val="24"/>
+        </w:rPr>
+        <w:t xml:space="preserve">combined. Hybrid CNN-LSTM captured both low and high levels of water quality and performed well for both DO and </w:t>
+      </w:r>
+      <w:proofErr w:type="spellStart"/>
+      <w:r>
+        <w:rPr>
+          <w:rFonts w:ascii="Times New Roman" w:eastAsia="Times New Roman" w:hAnsi="Times New Roman" w:cs="Times New Roman"/>
+          <w:sz w:val="24"/>
+          <w:szCs w:val="24"/>
+        </w:rPr>
+        <w:t>Chla</w:t>
+      </w:r>
+      <w:proofErr w:type="spellEnd"/>
+      <w:r>
+        <w:rPr>
+          <w:rFonts w:ascii="Times New Roman" w:eastAsia="Times New Roman" w:hAnsi="Times New Roman" w:cs="Times New Roman"/>
+          <w:sz w:val="24"/>
+          <w:szCs w:val="24"/>
+        </w:rPr>
+        <w:t>, especially DO</w:t>
       </w:r>
     </w:p>
     <w:p>
@@ -2388,7 +3778,25 @@
           <w:sz w:val="24"/>
           <w:szCs w:val="24"/>
         </w:rPr>
-        <w:t>feedforward neural networks (FNN) model with transfer learning is the most suitable method for chl-a prediction. TL was tested on FNN, RNN &amp; LSTM</w:t>
+        <w:t xml:space="preserve">feedforward neural networks (FNN) model with transfer learning is the most suitable method for </w:t>
+      </w:r>
+      <w:proofErr w:type="spellStart"/>
+      <w:r>
+        <w:rPr>
+          <w:rFonts w:ascii="Times New Roman" w:eastAsia="Times New Roman" w:hAnsi="Times New Roman" w:cs="Times New Roman"/>
+          <w:sz w:val="24"/>
+          <w:szCs w:val="24"/>
+        </w:rPr>
+        <w:t>chl</w:t>
+      </w:r>
+      <w:proofErr w:type="spellEnd"/>
+      <w:r>
+        <w:rPr>
+          <w:rFonts w:ascii="Times New Roman" w:eastAsia="Times New Roman" w:hAnsi="Times New Roman" w:cs="Times New Roman"/>
+          <w:sz w:val="24"/>
+          <w:szCs w:val="24"/>
+        </w:rPr>
+        <w:t>-a prediction. TL was tested on FNN, RNN &amp; LSTM</w:t>
       </w:r>
     </w:p>
     <w:p>
@@ -2414,6 +3822,7 @@
           <w:szCs w:val="24"/>
         </w:rPr>
       </w:pPr>
+      <w:proofErr w:type="spellStart"/>
       <w:r>
         <w:rPr>
           <w:rFonts w:ascii="Times New Roman" w:eastAsia="Times New Roman" w:hAnsi="Times New Roman" w:cs="Times New Roman"/>
@@ -2422,25 +3831,82 @@
           <w:sz w:val="24"/>
           <w:szCs w:val="24"/>
         </w:rPr>
-        <w:t>WaterNet: A Convolutional Neural Network for Chlorophyll-a Concentration Retrieval 2020 (9) (MODERATELY RELEVANT)</w:t>
-      </w:r>
-    </w:p>
-    <w:p>
-      <w:pPr>
-        <w:spacing w:after="0" w:line="240" w:lineRule="auto"/>
-        <w:rPr>
-          <w:rFonts w:ascii="Times New Roman" w:eastAsia="Times New Roman" w:hAnsi="Times New Roman" w:cs="Times New Roman"/>
-          <w:sz w:val="24"/>
-          <w:szCs w:val="24"/>
-        </w:rPr>
-      </w:pPr>
-      <w:r>
-        <w:rPr>
-          <w:rFonts w:ascii="Times New Roman" w:eastAsia="Times New Roman" w:hAnsi="Times New Roman" w:cs="Times New Roman"/>
-          <w:sz w:val="24"/>
-          <w:szCs w:val="24"/>
-        </w:rPr>
-        <w:t xml:space="preserve">Syariz, M. A., Lin, C. H., Nguyen, M.  V., Jaelani, L. M., &amp; Blanco, A. C. (2020). WaterNet: A  convolutional neural network for chlorophyll-a concentration retrieval. </w:t>
+        <w:t>WaterNet</w:t>
+      </w:r>
+      <w:proofErr w:type="spellEnd"/>
+      <w:r>
+        <w:rPr>
+          <w:rFonts w:ascii="Times New Roman" w:eastAsia="Times New Roman" w:hAnsi="Times New Roman" w:cs="Times New Roman"/>
+          <w:b/>
+          <w:bCs/>
+          <w:sz w:val="24"/>
+          <w:szCs w:val="24"/>
+        </w:rPr>
+        <w:t>: A Convolutional Neural Network for Chlorophyll-a Concentration Retrieval 2020 (9) (MODERATELY RELEVANT)</w:t>
+      </w:r>
+    </w:p>
+    <w:p>
+      <w:pPr>
+        <w:spacing w:after="0" w:line="240" w:lineRule="auto"/>
+        <w:rPr>
+          <w:rFonts w:ascii="Times New Roman" w:eastAsia="Times New Roman" w:hAnsi="Times New Roman" w:cs="Times New Roman"/>
+          <w:sz w:val="24"/>
+          <w:szCs w:val="24"/>
+        </w:rPr>
+      </w:pPr>
+      <w:proofErr w:type="spellStart"/>
+      <w:r>
+        <w:rPr>
+          <w:rFonts w:ascii="Times New Roman" w:eastAsia="Times New Roman" w:hAnsi="Times New Roman" w:cs="Times New Roman"/>
+          <w:sz w:val="24"/>
+          <w:szCs w:val="24"/>
+        </w:rPr>
+        <w:t>Syariz</w:t>
+      </w:r>
+      <w:proofErr w:type="spellEnd"/>
+      <w:r>
+        <w:rPr>
+          <w:rFonts w:ascii="Times New Roman" w:eastAsia="Times New Roman" w:hAnsi="Times New Roman" w:cs="Times New Roman"/>
+          <w:sz w:val="24"/>
+          <w:szCs w:val="24"/>
+        </w:rPr>
+        <w:t xml:space="preserve">, M. A., Lin, C. H., Nguyen, M.  V., </w:t>
+      </w:r>
+      <w:proofErr w:type="spellStart"/>
+      <w:r>
+        <w:rPr>
+          <w:rFonts w:ascii="Times New Roman" w:eastAsia="Times New Roman" w:hAnsi="Times New Roman" w:cs="Times New Roman"/>
+          <w:sz w:val="24"/>
+          <w:szCs w:val="24"/>
+        </w:rPr>
+        <w:t>Jaelani</w:t>
+      </w:r>
+      <w:proofErr w:type="spellEnd"/>
+      <w:r>
+        <w:rPr>
+          <w:rFonts w:ascii="Times New Roman" w:eastAsia="Times New Roman" w:hAnsi="Times New Roman" w:cs="Times New Roman"/>
+          <w:sz w:val="24"/>
+          <w:szCs w:val="24"/>
+        </w:rPr>
+        <w:t xml:space="preserve">, L. M., &amp; Blanco, A. C. (2020). </w:t>
+      </w:r>
+      <w:proofErr w:type="spellStart"/>
+      <w:r>
+        <w:rPr>
+          <w:rFonts w:ascii="Times New Roman" w:eastAsia="Times New Roman" w:hAnsi="Times New Roman" w:cs="Times New Roman"/>
+          <w:sz w:val="24"/>
+          <w:szCs w:val="24"/>
+        </w:rPr>
+        <w:t>WaterNet</w:t>
+      </w:r>
+      <w:proofErr w:type="spellEnd"/>
+      <w:r>
+        <w:rPr>
+          <w:rFonts w:ascii="Times New Roman" w:eastAsia="Times New Roman" w:hAnsi="Times New Roman" w:cs="Times New Roman"/>
+          <w:sz w:val="24"/>
+          <w:szCs w:val="24"/>
+        </w:rPr>
+        <w:t xml:space="preserve">: A  convolutional neural network for chlorophyll-a concentration retrieval. </w:t>
       </w:r>
       <w:r>
         <w:rPr>
@@ -2488,6 +3954,7 @@
           <w:szCs w:val="24"/>
         </w:rPr>
       </w:pPr>
+      <w:proofErr w:type="spellStart"/>
       <w:r>
         <w:rPr>
           <w:rFonts w:ascii="Times New Roman" w:eastAsia="Times New Roman" w:hAnsi="Times New Roman" w:cs="Times New Roman"/>
@@ -2496,30 +3963,425 @@
           <w:sz w:val="24"/>
           <w:szCs w:val="24"/>
         </w:rPr>
-        <w:t>Chl-a concentration estimation retrieval from sentinel images coupled with insitu measurements using CNN based model . Two step training was implemented nd WaterNet model could accurately capture nonlinearities</w:t>
-      </w:r>
-    </w:p>
-    <w:p>
-      <w:pPr>
-        <w:spacing w:after="0" w:line="240" w:lineRule="auto"/>
-        <w:rPr>
-          <w:rFonts w:ascii="Times New Roman" w:eastAsia="Times New Roman" w:hAnsi="Times New Roman" w:cs="Times New Roman"/>
-          <w:sz w:val="24"/>
-          <w:szCs w:val="24"/>
-        </w:rPr>
-      </w:pPr>
-    </w:p>
-    <w:p>
-      <w:pPr>
-        <w:spacing w:after="0" w:line="240" w:lineRule="auto"/>
-        <w:rPr>
-          <w:rFonts w:ascii="Times New Roman" w:eastAsia="Times New Roman" w:hAnsi="Times New Roman" w:cs="Times New Roman"/>
-          <w:sz w:val="24"/>
-          <w:szCs w:val="24"/>
-        </w:rPr>
-      </w:pPr>
-    </w:p>
-    <w:p/>
+        <w:t>Chl</w:t>
+      </w:r>
+      <w:proofErr w:type="spellEnd"/>
+      <w:r>
+        <w:rPr>
+          <w:rFonts w:ascii="Times New Roman" w:eastAsia="Times New Roman" w:hAnsi="Times New Roman" w:cs="Times New Roman"/>
+          <w:b/>
+          <w:bCs/>
+          <w:sz w:val="24"/>
+          <w:szCs w:val="24"/>
+        </w:rPr>
+        <w:t xml:space="preserve">-a concentration estimation retrieval from sentinel images coupled with </w:t>
+      </w:r>
+      <w:proofErr w:type="spellStart"/>
+      <w:r>
+        <w:rPr>
+          <w:rFonts w:ascii="Times New Roman" w:eastAsia="Times New Roman" w:hAnsi="Times New Roman" w:cs="Times New Roman"/>
+          <w:b/>
+          <w:bCs/>
+          <w:sz w:val="24"/>
+          <w:szCs w:val="24"/>
+        </w:rPr>
+        <w:t>insitu</w:t>
+      </w:r>
+      <w:proofErr w:type="spellEnd"/>
+      <w:r>
+        <w:rPr>
+          <w:rFonts w:ascii="Times New Roman" w:eastAsia="Times New Roman" w:hAnsi="Times New Roman" w:cs="Times New Roman"/>
+          <w:b/>
+          <w:bCs/>
+          <w:sz w:val="24"/>
+          <w:szCs w:val="24"/>
+        </w:rPr>
+        <w:t xml:space="preserve"> measurements using CNN based model . Two step training was implemented </w:t>
+      </w:r>
+      <w:proofErr w:type="spellStart"/>
+      <w:r>
+        <w:rPr>
+          <w:rFonts w:ascii="Times New Roman" w:eastAsia="Times New Roman" w:hAnsi="Times New Roman" w:cs="Times New Roman"/>
+          <w:b/>
+          <w:bCs/>
+          <w:sz w:val="24"/>
+          <w:szCs w:val="24"/>
+        </w:rPr>
+        <w:t>nd</w:t>
+      </w:r>
+      <w:proofErr w:type="spellEnd"/>
+      <w:r>
+        <w:rPr>
+          <w:rFonts w:ascii="Times New Roman" w:eastAsia="Times New Roman" w:hAnsi="Times New Roman" w:cs="Times New Roman"/>
+          <w:b/>
+          <w:bCs/>
+          <w:sz w:val="24"/>
+          <w:szCs w:val="24"/>
+        </w:rPr>
+        <w:t xml:space="preserve"> </w:t>
+      </w:r>
+      <w:proofErr w:type="spellStart"/>
+      <w:r>
+        <w:rPr>
+          <w:rFonts w:ascii="Times New Roman" w:eastAsia="Times New Roman" w:hAnsi="Times New Roman" w:cs="Times New Roman"/>
+          <w:b/>
+          <w:bCs/>
+          <w:sz w:val="24"/>
+          <w:szCs w:val="24"/>
+        </w:rPr>
+        <w:t>WaterNet</w:t>
+      </w:r>
+      <w:proofErr w:type="spellEnd"/>
+      <w:r>
+        <w:rPr>
+          <w:rFonts w:ascii="Times New Roman" w:eastAsia="Times New Roman" w:hAnsi="Times New Roman" w:cs="Times New Roman"/>
+          <w:b/>
+          <w:bCs/>
+          <w:sz w:val="24"/>
+          <w:szCs w:val="24"/>
+        </w:rPr>
+        <w:t xml:space="preserve"> model could accurately capture nonlinearities</w:t>
+      </w:r>
+    </w:p>
+    <w:p>
+      <w:pPr>
+        <w:spacing w:after="0" w:line="240" w:lineRule="auto"/>
+        <w:rPr>
+          <w:rFonts w:ascii="Times New Roman" w:eastAsia="Times New Roman" w:hAnsi="Times New Roman" w:cs="Times New Roman"/>
+          <w:sz w:val="24"/>
+          <w:szCs w:val="24"/>
+        </w:rPr>
+      </w:pPr>
+    </w:p>
+    <w:p>
+      <w:pPr>
+        <w:pStyle w:val="ListParagraph"/>
+        <w:numPr>
+          <w:ilvl w:val="0"/>
+          <w:numId w:val="18"/>
+        </w:numPr>
+        <w:spacing w:after="0" w:line="240" w:lineRule="auto"/>
+        <w:rPr>
+          <w:rFonts w:ascii="Times New Roman" w:eastAsia="Times New Roman" w:hAnsi="Times New Roman" w:cs="Times New Roman"/>
+          <w:sz w:val="18"/>
+          <w:szCs w:val="18"/>
+        </w:rPr>
+      </w:pPr>
+      <w:r>
+        <w:rPr>
+          <w:rFonts w:ascii="Times-Bold2" w:hAnsi="Times-Bold2" w:cs="Times-Bold2"/>
+          <w:b/>
+          <w:bCs/>
+          <w:sz w:val="26"/>
+          <w:szCs w:val="26"/>
+        </w:rPr>
+        <w:t>Chlorophyll Prediction Using Ensemble</w:t>
+      </w:r>
+      <w:r>
+        <w:rPr>
+          <w:rFonts w:ascii="Times-Bold2" w:hAnsi="Times-Bold2" w:cs="Times-Bold2"/>
+          <w:b/>
+          <w:bCs/>
+          <w:sz w:val="26"/>
+          <w:szCs w:val="26"/>
+        </w:rPr>
+        <w:t xml:space="preserve"> </w:t>
+      </w:r>
+      <w:r>
+        <w:rPr>
+          <w:rFonts w:ascii="Times-Bold2" w:hAnsi="Times-Bold2" w:cs="Times-Bold2"/>
+          <w:b/>
+          <w:bCs/>
+          <w:sz w:val="26"/>
+          <w:szCs w:val="26"/>
+        </w:rPr>
+        <w:t>Deep Learning Technique</w:t>
+      </w:r>
+      <w:r>
+        <w:rPr>
+          <w:rFonts w:ascii="Times-Bold2" w:hAnsi="Times-Bold2" w:cs="Times-Bold2"/>
+          <w:b/>
+          <w:bCs/>
+          <w:sz w:val="26"/>
+          <w:szCs w:val="26"/>
+        </w:rPr>
+        <w:t xml:space="preserve"> 2020 (0 citation)</w:t>
+      </w:r>
+      <w:r>
+        <w:rPr>
+          <w:rFonts w:ascii="Times-Bold2" w:hAnsi="Times-Bold2" w:cs="Times-Bold2"/>
+          <w:b/>
+          <w:bCs/>
+          <w:sz w:val="26"/>
+          <w:szCs w:val="26"/>
+        </w:rPr>
+        <w:t xml:space="preserve"> (MODERATELY RELEVANT)</w:t>
+      </w:r>
+    </w:p>
+    <w:p>
+      <w:pPr>
+        <w:spacing w:after="0" w:line="240" w:lineRule="auto"/>
+        <w:rPr>
+          <w:rFonts w:ascii="Times New Roman" w:eastAsia="Times New Roman" w:hAnsi="Times New Roman" w:cs="Times New Roman"/>
+          <w:sz w:val="24"/>
+          <w:szCs w:val="24"/>
+        </w:rPr>
+      </w:pPr>
+      <w:proofErr w:type="spellStart"/>
+      <w:r>
+        <w:rPr>
+          <w:rFonts w:ascii="Times New Roman" w:eastAsia="Times New Roman" w:hAnsi="Times New Roman" w:cs="Times New Roman"/>
+          <w:sz w:val="24"/>
+          <w:szCs w:val="24"/>
+        </w:rPr>
+        <w:lastRenderedPageBreak/>
+        <w:t>Marndi</w:t>
+      </w:r>
+      <w:proofErr w:type="spellEnd"/>
+      <w:r>
+        <w:rPr>
+          <w:rFonts w:ascii="Times New Roman" w:eastAsia="Times New Roman" w:hAnsi="Times New Roman" w:cs="Times New Roman"/>
+          <w:sz w:val="24"/>
+          <w:szCs w:val="24"/>
+        </w:rPr>
+        <w:t xml:space="preserve">, A., &amp; Patra, G. K. (2020). Chlorophyll Prediction Using Ensemble Deep Learning Technique. In </w:t>
+      </w:r>
+      <w:r>
+        <w:rPr>
+          <w:rFonts w:ascii="Times New Roman" w:eastAsia="Times New Roman" w:hAnsi="Times New Roman" w:cs="Times New Roman"/>
+          <w:i/>
+          <w:iCs/>
+          <w:sz w:val="24"/>
+          <w:szCs w:val="24"/>
+        </w:rPr>
+        <w:t>Progress in Computing, Analytics and Networking</w:t>
+      </w:r>
+      <w:r>
+        <w:rPr>
+          <w:rFonts w:ascii="Times New Roman" w:eastAsia="Times New Roman" w:hAnsi="Times New Roman" w:cs="Times New Roman"/>
+          <w:sz w:val="24"/>
+          <w:szCs w:val="24"/>
+        </w:rPr>
+        <w:t xml:space="preserve"> (pp. 341-349). Springer, Singapore.</w:t>
+      </w:r>
+    </w:p>
+    <w:p>
+      <w:pPr>
+        <w:spacing w:after="0" w:line="240" w:lineRule="auto"/>
+        <w:rPr>
+          <w:rFonts w:ascii="Times New Roman" w:eastAsia="Times New Roman" w:hAnsi="Times New Roman" w:cs="Times New Roman"/>
+          <w:sz w:val="18"/>
+          <w:szCs w:val="18"/>
+        </w:rPr>
+      </w:pPr>
+    </w:p>
+    <w:p>
+      <w:pPr>
+        <w:spacing w:after="0" w:line="240" w:lineRule="auto"/>
+        <w:rPr>
+          <w:rFonts w:ascii="Times New Roman" w:eastAsia="Times New Roman" w:hAnsi="Times New Roman" w:cs="Times New Roman"/>
+          <w:sz w:val="18"/>
+          <w:szCs w:val="18"/>
+        </w:rPr>
+      </w:pPr>
+      <w:r>
+        <w:rPr>
+          <w:rFonts w:ascii="Times New Roman" w:eastAsia="Times New Roman" w:hAnsi="Times New Roman" w:cs="Times New Roman"/>
+          <w:sz w:val="18"/>
+          <w:szCs w:val="18"/>
+        </w:rPr>
+        <w:t>Chlorophyll prediction in Arabian sea was done using multilevel LSTMs with Moving Window.</w:t>
+      </w:r>
+      <w:r>
+        <w:rPr>
+          <w:rFonts w:ascii="Times New Roman" w:eastAsia="Times New Roman" w:hAnsi="Times New Roman" w:cs="Times New Roman"/>
+          <w:sz w:val="18"/>
+          <w:szCs w:val="18"/>
+        </w:rPr>
+        <w:t xml:space="preserve"> MW-LSTM had smaller RMSE </w:t>
+      </w:r>
+      <w:r>
+        <w:rPr>
+          <w:rFonts w:ascii="Times New Roman" w:eastAsia="Times New Roman" w:hAnsi="Times New Roman" w:cs="Times New Roman"/>
+          <w:sz w:val="18"/>
+          <w:szCs w:val="18"/>
+        </w:rPr>
+        <w:t xml:space="preserve">and high correlation </w:t>
+      </w:r>
+      <w:r>
+        <w:rPr>
+          <w:rFonts w:ascii="Times New Roman" w:eastAsia="Times New Roman" w:hAnsi="Times New Roman" w:cs="Times New Roman"/>
+          <w:sz w:val="18"/>
+          <w:szCs w:val="18"/>
+        </w:rPr>
+        <w:t xml:space="preserve">coefficient than normal LSTMs. </w:t>
+      </w:r>
+    </w:p>
+    <w:p>
+      <w:pPr>
+        <w:spacing w:after="0" w:line="240" w:lineRule="auto"/>
+        <w:rPr>
+          <w:rFonts w:ascii="Times New Roman" w:eastAsia="Times New Roman" w:hAnsi="Times New Roman" w:cs="Times New Roman"/>
+          <w:sz w:val="18"/>
+          <w:szCs w:val="18"/>
+        </w:rPr>
+      </w:pPr>
+    </w:p>
+    <w:p>
+      <w:pPr>
+        <w:spacing w:after="0" w:line="240" w:lineRule="auto"/>
+        <w:rPr>
+          <w:rFonts w:ascii="Times New Roman" w:eastAsia="Times New Roman" w:hAnsi="Times New Roman" w:cs="Times New Roman"/>
+          <w:sz w:val="18"/>
+          <w:szCs w:val="18"/>
+        </w:rPr>
+      </w:pPr>
+      <w:r>
+        <w:rPr>
+          <w:rFonts w:ascii="Times New Roman" w:eastAsia="Times New Roman" w:hAnsi="Times New Roman" w:cs="Times New Roman"/>
+          <w:sz w:val="18"/>
+          <w:szCs w:val="18"/>
+        </w:rPr>
+        <w:t xml:space="preserve">Ensemble forecasting is well-known methodology in atmospheric sciences using dynamical models. </w:t>
+      </w:r>
+      <w:r>
+        <w:rPr>
+          <w:rFonts w:ascii="Times New Roman" w:eastAsia="Times New Roman" w:hAnsi="Times New Roman" w:cs="Times New Roman"/>
+          <w:sz w:val="18"/>
+          <w:szCs w:val="18"/>
+        </w:rPr>
+        <w:t xml:space="preserve">Dynamical models to predict </w:t>
+      </w:r>
+      <w:proofErr w:type="spellStart"/>
+      <w:r>
+        <w:rPr>
+          <w:rFonts w:ascii="Times New Roman" w:eastAsia="Times New Roman" w:hAnsi="Times New Roman" w:cs="Times New Roman"/>
+          <w:sz w:val="18"/>
+          <w:szCs w:val="18"/>
+        </w:rPr>
+        <w:t>chl</w:t>
+      </w:r>
+      <w:proofErr w:type="spellEnd"/>
+      <w:r>
+        <w:rPr>
+          <w:rFonts w:ascii="Times New Roman" w:eastAsia="Times New Roman" w:hAnsi="Times New Roman" w:cs="Times New Roman"/>
+          <w:sz w:val="18"/>
+          <w:szCs w:val="18"/>
+        </w:rPr>
+        <w:t xml:space="preserve"> are challenged by complex physical, chemical and biological processes </w:t>
+      </w:r>
+    </w:p>
+    <w:p>
+      <w:pPr>
+        <w:spacing w:after="0" w:line="240" w:lineRule="auto"/>
+        <w:rPr>
+          <w:rFonts w:ascii="Times New Roman" w:eastAsia="Times New Roman" w:hAnsi="Times New Roman" w:cs="Times New Roman"/>
+          <w:sz w:val="18"/>
+          <w:szCs w:val="18"/>
+        </w:rPr>
+      </w:pPr>
+      <w:proofErr w:type="spellStart"/>
+      <w:r>
+        <w:rPr>
+          <w:rFonts w:ascii="Times New Roman" w:eastAsia="Times New Roman" w:hAnsi="Times New Roman" w:cs="Times New Roman"/>
+          <w:sz w:val="18"/>
+          <w:szCs w:val="18"/>
+        </w:rPr>
+        <w:t>Chl</w:t>
+      </w:r>
+      <w:proofErr w:type="spellEnd"/>
+      <w:r>
+        <w:rPr>
+          <w:rFonts w:ascii="Times New Roman" w:eastAsia="Times New Roman" w:hAnsi="Times New Roman" w:cs="Times New Roman"/>
+          <w:sz w:val="18"/>
+          <w:szCs w:val="18"/>
+        </w:rPr>
+        <w:t xml:space="preserve"> </w:t>
+      </w:r>
+      <w:proofErr w:type="spellStart"/>
+      <w:r>
+        <w:rPr>
+          <w:rFonts w:ascii="Times New Roman" w:eastAsia="Times New Roman" w:hAnsi="Times New Roman" w:cs="Times New Roman"/>
+          <w:sz w:val="18"/>
+          <w:szCs w:val="18"/>
+        </w:rPr>
+        <w:t>predition</w:t>
+      </w:r>
+      <w:proofErr w:type="spellEnd"/>
+      <w:r>
+        <w:rPr>
+          <w:rFonts w:ascii="Times New Roman" w:eastAsia="Times New Roman" w:hAnsi="Times New Roman" w:cs="Times New Roman"/>
+          <w:sz w:val="18"/>
+          <w:szCs w:val="18"/>
+        </w:rPr>
+        <w:t xml:space="preserve"> in ocean is important for (optimal) sustainability of marine ecosystems</w:t>
+      </w:r>
+    </w:p>
+    <w:p>
+      <w:pPr>
+        <w:spacing w:after="0" w:line="240" w:lineRule="auto"/>
+        <w:rPr>
+          <w:rFonts w:ascii="Times New Roman" w:eastAsia="Times New Roman" w:hAnsi="Times New Roman" w:cs="Times New Roman"/>
+          <w:sz w:val="24"/>
+          <w:szCs w:val="24"/>
+        </w:rPr>
+      </w:pPr>
+    </w:p>
+    <w:p>
+      <w:proofErr w:type="spellStart"/>
+      <w:r>
+        <w:t>Chla</w:t>
+      </w:r>
+      <w:proofErr w:type="spellEnd"/>
+      <w:r>
+        <w:t xml:space="preserve"> occur in all marine phytoplankton and is a useful poxy indication of the amount of nutrients incorporated into phytoplankton biomass. Phytoplankton have predictable nutrient-to-chlorophyll ratios. </w:t>
+      </w:r>
+      <w:proofErr w:type="spellStart"/>
+      <w:r>
+        <w:t>Chla</w:t>
+      </w:r>
+      <w:proofErr w:type="spellEnd"/>
+      <w:r>
+        <w:t xml:space="preserve"> is the most commonly used parameter for monitoring phytoplankton.</w:t>
+      </w:r>
+    </w:p>
+    <w:p>
+      <w:r>
+        <w:t xml:space="preserve">Rise of </w:t>
+      </w:r>
+      <w:proofErr w:type="spellStart"/>
+      <w:r>
+        <w:t>chla</w:t>
+      </w:r>
+      <w:proofErr w:type="spellEnd"/>
+      <w:r>
+        <w:t xml:space="preserve"> </w:t>
+      </w:r>
+      <w:proofErr w:type="spellStart"/>
+      <w:r>
+        <w:t>concentaiton</w:t>
+      </w:r>
+      <w:proofErr w:type="spellEnd"/>
+      <w:r>
+        <w:t xml:space="preserve"> in coastal waters is because </w:t>
+      </w:r>
+      <w:proofErr w:type="spellStart"/>
+      <w:r>
+        <w:t>og</w:t>
+      </w:r>
+      <w:proofErr w:type="spellEnd"/>
+      <w:r>
+        <w:t xml:space="preserve"> human activity such as runoff, soil erosion, </w:t>
+      </w:r>
+      <w:proofErr w:type="spellStart"/>
+      <w:r>
+        <w:t>seqage</w:t>
+      </w:r>
+      <w:proofErr w:type="spellEnd"/>
+      <w:r>
+        <w:t xml:space="preserve"> discharge and agricultural waste</w:t>
+      </w:r>
+    </w:p>
     <w:sectPr>
       <w:pgSz w:w="12240" w:h="15840"/>
       <w:pgMar w:top="1440" w:right="1440" w:bottom="1440" w:left="1440" w:header="720" w:footer="720" w:gutter="0"/>
@@ -2872,6 +4734,92 @@
     </w:lvl>
   </w:abstractNum>
   <w:abstractNum w:abstractNumId="3" w15:restartNumberingAfterBreak="0">
+    <w:nsid w:val="1C7A21F0"/>
+    <w:multiLevelType w:val="hybridMultilevel"/>
+    <w:tmpl w:val="5E30B5BA"/>
+    <w:lvl w:ilvl="0" w:tplc="0409000F">
+      <w:start w:val="1"/>
+      <w:numFmt w:val="decimal"/>
+      <w:lvlText w:val="%1."/>
+      <w:lvlJc w:val="left"/>
+      <w:pPr>
+        <w:ind w:left="720" w:hanging="360"/>
+      </w:pPr>
+    </w:lvl>
+    <w:lvl w:ilvl="1" w:tplc="04090019" w:tentative="1">
+      <w:start w:val="1"/>
+      <w:numFmt w:val="lowerLetter"/>
+      <w:lvlText w:val="%2."/>
+      <w:lvlJc w:val="left"/>
+      <w:pPr>
+        <w:ind w:left="1440" w:hanging="360"/>
+      </w:pPr>
+    </w:lvl>
+    <w:lvl w:ilvl="2" w:tplc="0409001B" w:tentative="1">
+      <w:start w:val="1"/>
+      <w:numFmt w:val="lowerRoman"/>
+      <w:lvlText w:val="%3."/>
+      <w:lvlJc w:val="right"/>
+      <w:pPr>
+        <w:ind w:left="2160" w:hanging="180"/>
+      </w:pPr>
+    </w:lvl>
+    <w:lvl w:ilvl="3" w:tplc="0409000F" w:tentative="1">
+      <w:start w:val="1"/>
+      <w:numFmt w:val="decimal"/>
+      <w:lvlText w:val="%4."/>
+      <w:lvlJc w:val="left"/>
+      <w:pPr>
+        <w:ind w:left="2880" w:hanging="360"/>
+      </w:pPr>
+    </w:lvl>
+    <w:lvl w:ilvl="4" w:tplc="04090019" w:tentative="1">
+      <w:start w:val="1"/>
+      <w:numFmt w:val="lowerLetter"/>
+      <w:lvlText w:val="%5."/>
+      <w:lvlJc w:val="left"/>
+      <w:pPr>
+        <w:ind w:left="3600" w:hanging="360"/>
+      </w:pPr>
+    </w:lvl>
+    <w:lvl w:ilvl="5" w:tplc="0409001B" w:tentative="1">
+      <w:start w:val="1"/>
+      <w:numFmt w:val="lowerRoman"/>
+      <w:lvlText w:val="%6."/>
+      <w:lvlJc w:val="right"/>
+      <w:pPr>
+        <w:ind w:left="4320" w:hanging="180"/>
+      </w:pPr>
+    </w:lvl>
+    <w:lvl w:ilvl="6" w:tplc="0409000F" w:tentative="1">
+      <w:start w:val="1"/>
+      <w:numFmt w:val="decimal"/>
+      <w:lvlText w:val="%7."/>
+      <w:lvlJc w:val="left"/>
+      <w:pPr>
+        <w:ind w:left="5040" w:hanging="360"/>
+      </w:pPr>
+    </w:lvl>
+    <w:lvl w:ilvl="7" w:tplc="04090019" w:tentative="1">
+      <w:start w:val="1"/>
+      <w:numFmt w:val="lowerLetter"/>
+      <w:lvlText w:val="%8."/>
+      <w:lvlJc w:val="left"/>
+      <w:pPr>
+        <w:ind w:left="5760" w:hanging="360"/>
+      </w:pPr>
+    </w:lvl>
+    <w:lvl w:ilvl="8" w:tplc="0409001B" w:tentative="1">
+      <w:start w:val="1"/>
+      <w:numFmt w:val="lowerRoman"/>
+      <w:lvlText w:val="%9."/>
+      <w:lvlJc w:val="right"/>
+      <w:pPr>
+        <w:ind w:left="6480" w:hanging="180"/>
+      </w:pPr>
+    </w:lvl>
+  </w:abstractNum>
+  <w:abstractNum w:abstractNumId="4" w15:restartNumberingAfterBreak="0">
     <w:nsid w:val="1D4A4D27"/>
     <w:multiLevelType w:val="multilevel"/>
     <w:tmpl w:val="36282980"/>
@@ -2984,7 +4932,7 @@
       </w:pPr>
     </w:lvl>
   </w:abstractNum>
-  <w:abstractNum w:abstractNumId="4" w15:restartNumberingAfterBreak="0">
+  <w:abstractNum w:abstractNumId="5" w15:restartNumberingAfterBreak="0">
     <w:nsid w:val="21336277"/>
     <w:multiLevelType w:val="multilevel"/>
     <w:tmpl w:val="90A6BE14"/>
@@ -3097,7 +5045,7 @@
       </w:pPr>
     </w:lvl>
   </w:abstractNum>
-  <w:abstractNum w:abstractNumId="5" w15:restartNumberingAfterBreak="0">
+  <w:abstractNum w:abstractNumId="6" w15:restartNumberingAfterBreak="0">
     <w:nsid w:val="4446752E"/>
     <w:multiLevelType w:val="multilevel"/>
     <w:tmpl w:val="75AE024A"/>
@@ -3210,7 +5158,7 @@
       </w:pPr>
     </w:lvl>
   </w:abstractNum>
-  <w:abstractNum w:abstractNumId="6" w15:restartNumberingAfterBreak="0">
+  <w:abstractNum w:abstractNumId="7" w15:restartNumberingAfterBreak="0">
     <w:nsid w:val="4E887558"/>
     <w:multiLevelType w:val="multilevel"/>
     <w:tmpl w:val="EC6C7F58"/>
@@ -3323,7 +5271,7 @@
       </w:pPr>
     </w:lvl>
   </w:abstractNum>
-  <w:abstractNum w:abstractNumId="7" w15:restartNumberingAfterBreak="0">
+  <w:abstractNum w:abstractNumId="8" w15:restartNumberingAfterBreak="0">
     <w:nsid w:val="55A7348D"/>
     <w:multiLevelType w:val="multilevel"/>
     <w:tmpl w:val="81EA5D44"/>
@@ -3436,7 +5384,7 @@
       </w:pPr>
     </w:lvl>
   </w:abstractNum>
-  <w:abstractNum w:abstractNumId="8" w15:restartNumberingAfterBreak="0">
+  <w:abstractNum w:abstractNumId="9" w15:restartNumberingAfterBreak="0">
     <w:nsid w:val="56C6206F"/>
     <w:multiLevelType w:val="multilevel"/>
     <w:tmpl w:val="E9AAA286"/>
@@ -3549,7 +5497,7 @@
       </w:pPr>
     </w:lvl>
   </w:abstractNum>
-  <w:abstractNum w:abstractNumId="9" w15:restartNumberingAfterBreak="0">
+  <w:abstractNum w:abstractNumId="10" w15:restartNumberingAfterBreak="0">
     <w:nsid w:val="5BFA5C4C"/>
     <w:multiLevelType w:val="multilevel"/>
     <w:tmpl w:val="35C2C33C"/>
@@ -3662,7 +5610,7 @@
       </w:pPr>
     </w:lvl>
   </w:abstractNum>
-  <w:abstractNum w:abstractNumId="10" w15:restartNumberingAfterBreak="0">
+  <w:abstractNum w:abstractNumId="11" w15:restartNumberingAfterBreak="0">
     <w:nsid w:val="5C5862A3"/>
     <w:multiLevelType w:val="multilevel"/>
     <w:tmpl w:val="8FA06346"/>
@@ -3775,7 +5723,7 @@
       </w:pPr>
     </w:lvl>
   </w:abstractNum>
-  <w:abstractNum w:abstractNumId="11" w15:restartNumberingAfterBreak="0">
+  <w:abstractNum w:abstractNumId="12" w15:restartNumberingAfterBreak="0">
     <w:nsid w:val="5CDA710C"/>
     <w:multiLevelType w:val="multilevel"/>
     <w:tmpl w:val="6E5C57E0"/>
@@ -3888,7 +5836,7 @@
       </w:pPr>
     </w:lvl>
   </w:abstractNum>
-  <w:abstractNum w:abstractNumId="12" w15:restartNumberingAfterBreak="0">
+  <w:abstractNum w:abstractNumId="13" w15:restartNumberingAfterBreak="0">
     <w:nsid w:val="5DF54DA1"/>
     <w:multiLevelType w:val="multilevel"/>
     <w:tmpl w:val="98F8F42E"/>
@@ -4001,7 +5949,7 @@
       </w:pPr>
     </w:lvl>
   </w:abstractNum>
-  <w:abstractNum w:abstractNumId="13" w15:restartNumberingAfterBreak="0">
+  <w:abstractNum w:abstractNumId="14" w15:restartNumberingAfterBreak="0">
     <w:nsid w:val="6B1426D9"/>
     <w:multiLevelType w:val="multilevel"/>
     <w:tmpl w:val="15EC7FE0"/>
@@ -4114,7 +6062,7 @@
       </w:pPr>
     </w:lvl>
   </w:abstractNum>
-  <w:abstractNum w:abstractNumId="14" w15:restartNumberingAfterBreak="0">
+  <w:abstractNum w:abstractNumId="15" w15:restartNumberingAfterBreak="0">
     <w:nsid w:val="6C0C5344"/>
     <w:multiLevelType w:val="multilevel"/>
     <w:tmpl w:val="485A2548"/>
@@ -4227,7 +6175,7 @@
       </w:pPr>
     </w:lvl>
   </w:abstractNum>
-  <w:abstractNum w:abstractNumId="15" w15:restartNumberingAfterBreak="0">
+  <w:abstractNum w:abstractNumId="16" w15:restartNumberingAfterBreak="0">
     <w:nsid w:val="71576C30"/>
     <w:multiLevelType w:val="multilevel"/>
     <w:tmpl w:val="9DB6B5CE"/>
@@ -4340,7 +6288,7 @@
       </w:pPr>
     </w:lvl>
   </w:abstractNum>
-  <w:abstractNum w:abstractNumId="16" w15:restartNumberingAfterBreak="0">
+  <w:abstractNum w:abstractNumId="17" w15:restartNumberingAfterBreak="0">
     <w:nsid w:val="798252E1"/>
     <w:multiLevelType w:val="multilevel"/>
     <w:tmpl w:val="96C6AE78"/>
@@ -4453,7 +6401,7 @@
       </w:pPr>
     </w:lvl>
   </w:abstractNum>
-  <w:abstractNum w:abstractNumId="17" w15:restartNumberingAfterBreak="0">
+  <w:abstractNum w:abstractNumId="18" w15:restartNumberingAfterBreak="0">
     <w:nsid w:val="7E61163B"/>
     <w:multiLevelType w:val="multilevel"/>
     <w:tmpl w:val="FF608F04"/>
@@ -4570,55 +6518,58 @@
     <w:abstractNumId w:val="2"/>
   </w:num>
   <w:num w:numId="2">
-    <w:abstractNumId w:val="11"/>
+    <w:abstractNumId w:val="12"/>
   </w:num>
   <w:num w:numId="3">
-    <w:abstractNumId w:val="6"/>
+    <w:abstractNumId w:val="7"/>
   </w:num>
   <w:num w:numId="4">
-    <w:abstractNumId w:val="4"/>
+    <w:abstractNumId w:val="5"/>
   </w:num>
   <w:num w:numId="5">
-    <w:abstractNumId w:val="8"/>
+    <w:abstractNumId w:val="9"/>
   </w:num>
   <w:num w:numId="6">
     <w:abstractNumId w:val="0"/>
   </w:num>
   <w:num w:numId="7">
-    <w:abstractNumId w:val="10"/>
+    <w:abstractNumId w:val="11"/>
   </w:num>
   <w:num w:numId="8">
-    <w:abstractNumId w:val="17"/>
+    <w:abstractNumId w:val="18"/>
   </w:num>
   <w:num w:numId="9">
-    <w:abstractNumId w:val="14"/>
+    <w:abstractNumId w:val="15"/>
   </w:num>
   <w:num w:numId="10">
     <w:abstractNumId w:val="1"/>
   </w:num>
   <w:num w:numId="11">
+    <w:abstractNumId w:val="17"/>
+  </w:num>
+  <w:num w:numId="12">
+    <w:abstractNumId w:val="4"/>
+  </w:num>
+  <w:num w:numId="13">
+    <w:abstractNumId w:val="6"/>
+  </w:num>
+  <w:num w:numId="14">
+    <w:abstractNumId w:val="10"/>
+  </w:num>
+  <w:num w:numId="15">
     <w:abstractNumId w:val="16"/>
   </w:num>
-  <w:num w:numId="12">
-    <w:abstractNumId w:val="3"/>
-  </w:num>
-  <w:num w:numId="13">
-    <w:abstractNumId w:val="5"/>
-  </w:num>
-  <w:num w:numId="14">
-    <w:abstractNumId w:val="9"/>
-  </w:num>
-  <w:num w:numId="15">
-    <w:abstractNumId w:val="15"/>
-  </w:num>
   <w:num w:numId="16">
-    <w:abstractNumId w:val="12"/>
+    <w:abstractNumId w:val="13"/>
   </w:num>
   <w:num w:numId="17">
-    <w:abstractNumId w:val="13"/>
+    <w:abstractNumId w:val="14"/>
   </w:num>
   <w:num w:numId="18">
-    <w:abstractNumId w:val="7"/>
+    <w:abstractNumId w:val="8"/>
+  </w:num>
+  <w:num w:numId="19">
+    <w:abstractNumId w:val="3"/>
   </w:num>
 </w:numbering>
 </file>
@@ -5061,6 +7012,17 @@
       <w:u w:val="single"/>
     </w:rPr>
   </w:style>
+  <w:style w:type="paragraph" w:styleId="ListParagraph">
+    <w:name w:val="List Paragraph"/>
+    <w:basedOn w:val="Normal"/>
+    <w:uiPriority w:val="34"/>
+    <w:qFormat/>
+    <w:rsid w:val="00DC39EB"/>
+    <w:pPr>
+      <w:ind w:left="720"/>
+      <w:contextualSpacing/>
+    </w:pPr>
+  </w:style>
 </w:styles>
 </file>
 

</xml_diff>